<commit_message>
Made some additional bug fixes including error text flashing when e. coli was selected, exceedance table not updating when pH standard selected. Added UI for future potential of adding DQL specification if rquested. Added DQL specification to Element query. Added duplicate handling for exceedance table. Restricted trend to require 8 years of data.
</commit_message>
<xml_diff>
--- a/StatusAndTrendsInstructionsNHG_jds.docx
+++ b/StatusAndTrendsInstructionsNHG_jds.docx
@@ -7,7 +7,26 @@
         <w:pStyle w:val="Title"/>
       </w:pPr>
       <w:r>
-        <w:t>Oregon DEQ Water Quality Status and Trend Web Application</w:t>
+        <w:t xml:space="preserve">Oregon DEQ Water Quality Status and Trend Web </w:t>
+      </w:r>
+      <w:proofErr w:type="gramStart"/>
+      <w:r>
+        <w:t>Application</w:t>
+      </w:r>
+      <w:r>
+        <w:t xml:space="preserve">  User</w:t>
+      </w:r>
+      <w:proofErr w:type="gramEnd"/>
+      <w:r>
+        <w:t xml:space="preserve"> Guide</w:t>
+      </w:r>
+    </w:p>
+    <w:p>
+      <w:r>
+        <w:t>Version 2.1 – May</w:t>
+      </w:r>
+      <w:r>
+        <w:t xml:space="preserve"> 2016 – Peter Bryant, Watershed Management, Environmental Solutions Division</w:t>
       </w:r>
     </w:p>
     <w:p>
@@ -24,14 +43,6 @@
       </w:r>
     </w:p>
     <w:p>
-      <w:r>
-        <w:t>Version 2.1 – May</w:t>
-      </w:r>
-      <w:r>
-        <w:t xml:space="preserve"> 2016 – Peter Bryant, Watershed Management, Environmental Solutions Division</w:t>
-      </w:r>
-    </w:p>
-    <w:p>
       <w:pPr>
         <w:pStyle w:val="Heading2"/>
       </w:pPr>
@@ -41,7 +52,13 @@
     </w:p>
     <w:p>
       <w:r>
-        <w:t>Make sure to open the application Google Chrome. Currently it is the only supported browser.</w:t>
+        <w:t xml:space="preserve">Make sure to open the application </w:t>
+      </w:r>
+      <w:r>
+        <w:t xml:space="preserve">in </w:t>
+      </w:r>
+      <w:r>
+        <w:t>Google Chrome. Currently it is the only supported browser.</w:t>
       </w:r>
     </w:p>
     <w:p>
@@ -442,7 +459,17 @@
         </w:numPr>
       </w:pPr>
       <w:r>
-        <w:t>Choose DEQ to query LASAR and Element databases for DEQ continuous and grab data. Note: DEQ continuous data may only be available through 2012</w:t>
+        <w:t>Choose DEQ to query LASAR and Element databases for DEQ continuous and grab data</w:t>
+      </w:r>
+      <w:r>
+        <w:t xml:space="preserve"> (The query is set up to include A, B, C and E grade data because we are not basing listing </w:t>
+      </w:r>
+      <w:r>
+        <w:lastRenderedPageBreak/>
+        <w:t>decisions on the results of this tool but rather providing information)</w:t>
+      </w:r>
+      <w:r>
+        <w:t>. Note: DEQ continuous data may only be available through 2012</w:t>
       </w:r>
       <w:r>
         <w:t>.</w:t>
@@ -490,7 +517,6 @@
         </w:numPr>
       </w:pPr>
       <w:r>
-        <w:lastRenderedPageBreak/>
         <w:t>A status bar will appear across the top of the window.</w:t>
       </w:r>
     </w:p>
@@ -794,79 +820,87 @@
           <w:b/>
         </w:rPr>
       </w:pPr>
-      <w:r>
+    </w:p>
+    <w:p>
+      <w:pPr>
         <w:rPr>
           <w:b/>
         </w:rPr>
-        <w:t xml:space="preserve">SCREEN  </w:t>
-      </w:r>
-      <w:commentRangeStart w:id="0"/>
-      <w:r>
+      </w:pPr>
+    </w:p>
+    <w:p>
+      <w:pPr>
         <w:rPr>
           <w:b/>
         </w:rPr>
-        <w:t>2</w:t>
-      </w:r>
-      <w:commentRangeEnd w:id="0"/>
-      <w:r>
-        <w:rPr>
-          <w:rStyle w:val="CommentReference"/>
-        </w:rPr>
-        <w:commentReference w:id="0"/>
-      </w:r>
+      </w:pPr>
+      <w:proofErr w:type="gramStart"/>
+      <w:r>
+        <w:rPr>
+          <w:b/>
+        </w:rPr>
+        <w:lastRenderedPageBreak/>
+        <w:t>SCREEN  2</w:t>
+      </w:r>
+      <w:proofErr w:type="gramEnd"/>
     </w:p>
     <w:p>
       <w:r>
         <w:rPr>
           <w:noProof/>
-        </w:rPr>
-        <w:lastRenderedPageBreak/>
+          <w:lang w:eastAsia="zh-TW"/>
+        </w:rPr>
         <w:pict>
-          <v:shape id="_x0000_s1027" type="#_x0000_t202" style="position:absolute;margin-left:62.25pt;margin-top:19.25pt;width:24.75pt;height:19.1pt;z-index:251661312;mso-width-relative:margin;mso-height-relative:margin" strokecolor="white [3212]">
+          <v:shape id="_x0000_s1026" type="#_x0000_t202" style="position:absolute;margin-left:.35pt;margin-top:153.9pt;width:81.2pt;height:18.25pt;z-index:251660288;mso-width-relative:margin;mso-height-relative:margin" filled="f" stroked="f" strokecolor="white [3212]">
+            <v:textbox style="mso-next-textbox:#_x0000_s1026">
+              <w:txbxContent>
+                <w:p>
+                  <w:pPr>
+                    <w:rPr>
+                      <w:color w:val="FF0000"/>
+                      <w:sz w:val="16"/>
+                      <w:szCs w:val="16"/>
+                    </w:rPr>
+                  </w:pPr>
+                  <w:r>
+                    <w:rPr>
+                      <w:color w:val="FF0000"/>
+                      <w:sz w:val="16"/>
+                      <w:szCs w:val="16"/>
+                    </w:rPr>
+                    <w:t>7.</w:t>
+                  </w:r>
+                </w:p>
+              </w:txbxContent>
+            </v:textbox>
+          </v:shape>
+        </w:pict>
+      </w:r>
+      <w:r>
+        <w:rPr>
+          <w:b/>
+          <w:noProof/>
+        </w:rPr>
+        <w:pict>
+          <v:shape id="_x0000_s1030" type="#_x0000_t202" style="position:absolute;margin-left:408pt;margin-top:180.15pt;width:30.85pt;height:18pt;z-index:251664384;mso-width-relative:margin;mso-height-relative:margin" filled="f" stroked="f" strokecolor="white [3212]">
             <v:textbox>
               <w:txbxContent>
                 <w:p>
                   <w:pPr>
                     <w:rPr>
+                      <w:color w:val="FF0000"/>
                       <w:sz w:val="16"/>
                       <w:szCs w:val="16"/>
                     </w:rPr>
                   </w:pPr>
-                  <w:ins w:id="1" w:author="ngramli" w:date="2016-05-20T11:00:00Z">
-                    <w:r>
-                      <w:rPr>
-                        <w:color w:val="FF0000"/>
-                        <w:sz w:val="16"/>
-                        <w:szCs w:val="16"/>
-                      </w:rPr>
-                      <w:t>1</w:t>
-                    </w:r>
-                    <w:r>
-                      <w:rPr>
-                        <w:sz w:val="16"/>
-                        <w:szCs w:val="16"/>
-                      </w:rPr>
-                      <w:t>0.0.</w:t>
-                    </w:r>
-                  </w:ins>
-                  <w:ins w:id="2" w:author="ngramli" w:date="2016-05-20T10:36:00Z">
-                    <w:r>
-                      <w:rPr>
-                        <w:sz w:val="16"/>
-                        <w:szCs w:val="16"/>
-                      </w:rPr>
-                      <w:t xml:space="preserve">. </w:t>
-                    </w:r>
-                  </w:ins>
-                  <w:ins w:id="3" w:author="ngramli" w:date="2016-05-20T10:35:00Z">
-                    <w:r>
-                      <w:rPr>
-                        <w:sz w:val="16"/>
-                        <w:szCs w:val="16"/>
-                      </w:rPr>
-                      <w:t xml:space="preserve"> </w:t>
-                    </w:r>
-                  </w:ins>
+                  <w:r>
+                    <w:rPr>
+                      <w:color w:val="FF0000"/>
+                      <w:sz w:val="16"/>
+                      <w:szCs w:val="16"/>
+                    </w:rPr>
+                    <w:t>8.</w:t>
+                  </w:r>
                 </w:p>
               </w:txbxContent>
             </v:textbox>
@@ -879,34 +913,25 @@
           <w:noProof/>
         </w:rPr>
         <w:pict>
-          <v:shape id="_x0000_s1028" type="#_x0000_t202" style="position:absolute;margin-left:128.15pt;margin-top:30.5pt;width:25.6pt;height:18.25pt;z-index:251662336;mso-width-relative:margin;mso-height-relative:margin" strokecolor="white [3212]">
+          <v:shape id="_x0000_s1029" type="#_x0000_t202" style="position:absolute;margin-left:283.4pt;margin-top:172.15pt;width:32.35pt;height:18.25pt;z-index:251663360;mso-width-relative:margin;mso-height-relative:margin" filled="f" stroked="f" strokecolor="white [3212]">
             <v:textbox>
               <w:txbxContent>
                 <w:p>
                   <w:pPr>
                     <w:rPr>
+                      <w:color w:val="FF0000"/>
                       <w:sz w:val="16"/>
                       <w:szCs w:val="16"/>
                     </w:rPr>
                   </w:pPr>
-                  <w:ins w:id="4" w:author="ngramli" w:date="2016-05-20T11:00:00Z">
-                    <w:r>
-                      <w:rPr>
-                        <w:sz w:val="16"/>
-                        <w:szCs w:val="16"/>
-                      </w:rPr>
-                      <w:t>11.</w:t>
-                    </w:r>
-                  </w:ins>
-                  <w:ins w:id="5" w:author="ngramli" w:date="2016-05-20T10:36:00Z">
-                    <w:r>
-                      <w:rPr>
-                        <w:sz w:val="16"/>
-                        <w:szCs w:val="16"/>
-                      </w:rPr>
-                      <w:t xml:space="preserve"> </w:t>
-                    </w:r>
-                  </w:ins>
+                  <w:r>
+                    <w:rPr>
+                      <w:color w:val="FF0000"/>
+                      <w:sz w:val="16"/>
+                      <w:szCs w:val="16"/>
+                    </w:rPr>
+                    <w:t xml:space="preserve">9. </w:t>
+                  </w:r>
                 </w:p>
               </w:txbxContent>
             </v:textbox>
@@ -916,46 +941,27 @@
       <w:r>
         <w:rPr>
           <w:noProof/>
-          <w:lang w:eastAsia="zh-TW"/>
         </w:rPr>
         <w:pict>
-          <v:shape id="_x0000_s1026" type="#_x0000_t202" style="position:absolute;margin-left:-1.7pt;margin-top:266pt;width:81.2pt;height:18.25pt;z-index:251660288;mso-width-relative:margin;mso-height-relative:margin" strokecolor="white [3212]">
-            <v:textbox style="mso-next-textbox:#_x0000_s1026">
+          <v:shape id="_x0000_s1027" type="#_x0000_t202" style="position:absolute;margin-left:62.25pt;margin-top:12.25pt;width:24.75pt;height:19.1pt;z-index:251661312;mso-width-relative:margin;mso-height-relative:margin" filled="f" stroked="f" strokecolor="white [3212]">
+            <v:textbox>
               <w:txbxContent>
                 <w:p>
                   <w:pPr>
                     <w:rPr>
+                      <w:color w:val="FF0000"/>
                       <w:sz w:val="16"/>
                       <w:szCs w:val="16"/>
                     </w:rPr>
                   </w:pPr>
-                  <w:ins w:id="6" w:author="ngramli" w:date="2016-05-20T10:35:00Z">
-                    <w:r>
-                      <w:rPr>
-                        <w:sz w:val="16"/>
-                        <w:szCs w:val="16"/>
-                      </w:rPr>
-                      <w:t xml:space="preserve">7. </w:t>
-                    </w:r>
-                  </w:ins>
-                  <w:ins w:id="7" w:author="ngramli" w:date="2016-05-20T10:33:00Z">
-                    <w:r>
-                      <w:rPr>
-                        <w:sz w:val="16"/>
-                        <w:szCs w:val="16"/>
-                      </w:rPr>
-                      <w:t>Results Returned</w:t>
-                    </w:r>
-                  </w:ins>
-                  <w:ins w:id="8" w:author="ngramli" w:date="2016-05-20T10:40:00Z">
-                    <w:r>
-                      <w:rPr>
-                        <w:sz w:val="16"/>
-                        <w:szCs w:val="16"/>
-                      </w:rPr>
-                      <w:t xml:space="preserve">  --___&gt;</w:t>
-                    </w:r>
-                  </w:ins>
+                  <w:r>
+                    <w:rPr>
+                      <w:color w:val="FF0000"/>
+                      <w:sz w:val="16"/>
+                      <w:szCs w:val="16"/>
+                    </w:rPr>
+                    <w:t xml:space="preserve">10.0..  </w:t>
+                  </w:r>
                 </w:p>
               </w:txbxContent>
             </v:textbox>
@@ -968,34 +974,25 @@
           <w:noProof/>
         </w:rPr>
         <w:pict>
-          <v:shape id="_x0000_s1030" type="#_x0000_t202" style="position:absolute;margin-left:245.15pt;margin-top:272.5pt;width:30.85pt;height:18pt;z-index:251664384;mso-width-relative:margin;mso-height-relative:margin" strokecolor="white [3212]">
+          <v:shape id="_x0000_s1028" type="#_x0000_t202" style="position:absolute;margin-left:110.05pt;margin-top:12.25pt;width:25.6pt;height:18.25pt;z-index:251662336;mso-width-relative:margin;mso-height-relative:margin" filled="f" stroked="f" strokecolor="white [3212]">
             <v:textbox>
               <w:txbxContent>
                 <w:p>
                   <w:pPr>
                     <w:rPr>
+                      <w:color w:val="FF0000"/>
                       <w:sz w:val="16"/>
                       <w:szCs w:val="16"/>
                     </w:rPr>
                   </w:pPr>
-                  <w:ins w:id="9" w:author="ngramli" w:date="2016-05-20T10:59:00Z">
-                    <w:r>
-                      <w:rPr>
-                        <w:sz w:val="16"/>
-                        <w:szCs w:val="16"/>
-                      </w:rPr>
-                      <w:t>8.</w:t>
-                    </w:r>
-                  </w:ins>
-                  <w:ins w:id="10" w:author="ngramli" w:date="2016-05-20T10:37:00Z">
-                    <w:r>
-                      <w:rPr>
-                        <w:sz w:val="16"/>
-                        <w:szCs w:val="16"/>
-                      </w:rPr>
-                      <w:t>.</w:t>
-                    </w:r>
-                  </w:ins>
+                  <w:r>
+                    <w:rPr>
+                      <w:color w:val="FF0000"/>
+                      <w:sz w:val="16"/>
+                      <w:szCs w:val="16"/>
+                    </w:rPr>
+                    <w:t xml:space="preserve">11. </w:t>
+                  </w:r>
                 </w:p>
               </w:txbxContent>
             </v:textbox>
@@ -1004,53 +1001,13 @@
       </w:r>
       <w:r>
         <w:rPr>
-          <w:b/>
-          <w:noProof/>
-        </w:rPr>
-        <w:pict>
-          <v:shape id="_x0000_s1029" type="#_x0000_t202" style="position:absolute;margin-left:128.15pt;margin-top:272.25pt;width:32.35pt;height:18.25pt;z-index:251663360;mso-width-relative:margin;mso-height-relative:margin" strokecolor="white [3212]">
-            <v:textbox>
-              <w:txbxContent>
-                <w:p>
-                  <w:pPr>
-                    <w:rPr>
-                      <w:sz w:val="16"/>
-                      <w:szCs w:val="16"/>
-                    </w:rPr>
-                  </w:pPr>
-                  <w:ins w:id="11" w:author="ngramli" w:date="2016-05-20T10:59:00Z">
-                    <w:r>
-                      <w:rPr>
-                        <w:sz w:val="16"/>
-                        <w:szCs w:val="16"/>
-                      </w:rPr>
-                      <w:t>9.</w:t>
-                    </w:r>
-                  </w:ins>
-                  <w:ins w:id="12" w:author="ngramli" w:date="2016-05-20T10:36:00Z">
-                    <w:r>
-                      <w:rPr>
-                        <w:sz w:val="16"/>
-                        <w:szCs w:val="16"/>
-                      </w:rPr>
-                      <w:t xml:space="preserve"> </w:t>
-                    </w:r>
-                  </w:ins>
-                </w:p>
-              </w:txbxContent>
-            </v:textbox>
-          </v:shape>
-        </w:pict>
-      </w:r>
-      <w:r>
-        <w:rPr>
           <w:noProof/>
         </w:rPr>
         <w:drawing>
           <wp:inline distT="0" distB="0" distL="0" distR="0">
-            <wp:extent cx="5943600" cy="4114800"/>
-            <wp:effectExtent l="19050" t="0" r="0" b="0"/>
-            <wp:docPr id="1" name="Picture 1" descr="C:\Users\ngramli\Desktop\once query run the scree will present .JPG"/>
+            <wp:extent cx="5943600" cy="3422579"/>
+            <wp:effectExtent l="19050" t="19050" r="19050" b="25471"/>
+            <wp:docPr id="2" name="Picture 1"/>
             <wp:cNvGraphicFramePr>
               <a:graphicFrameLocks xmlns:a="http://schemas.openxmlformats.org/drawingml/2006/main" noChangeAspect="1"/>
             </wp:cNvGraphicFramePr>
@@ -1058,7 +1015,100 @@
               <a:graphicData uri="http://schemas.openxmlformats.org/drawingml/2006/picture">
                 <pic:pic xmlns:pic="http://schemas.openxmlformats.org/drawingml/2006/picture">
                   <pic:nvPicPr>
-                    <pic:cNvPr id="0" name="Picture 1" descr="C:\Users\ngramli\Desktop\once query run the scree will present .JPG"/>
+                    <pic:cNvPr id="0" name="Picture 1"/>
+                    <pic:cNvPicPr>
+                      <a:picLocks noChangeAspect="1" noChangeArrowheads="1"/>
+                    </pic:cNvPicPr>
+                  </pic:nvPicPr>
+                  <pic:blipFill>
+                    <a:blip r:embed="rId6" cstate="print"/>
+                    <a:srcRect/>
+                    <a:stretch>
+                      <a:fillRect/>
+                    </a:stretch>
+                  </pic:blipFill>
+                  <pic:spPr bwMode="auto">
+                    <a:xfrm>
+                      <a:off x="0" y="0"/>
+                      <a:ext cx="5943600" cy="3422579"/>
+                    </a:xfrm>
+                    <a:prstGeom prst="rect">
+                      <a:avLst/>
+                    </a:prstGeom>
+                    <a:noFill/>
+                    <a:ln w="9525">
+                      <a:solidFill>
+                        <a:schemeClr val="accent1"/>
+                      </a:solidFill>
+                      <a:miter lim="800000"/>
+                      <a:headEnd/>
+                      <a:tailEnd/>
+                    </a:ln>
+                  </pic:spPr>
+                </pic:pic>
+              </a:graphicData>
+            </a:graphic>
+          </wp:inline>
+        </w:drawing>
+      </w:r>
+    </w:p>
+    <w:p>
+      <w:r>
+        <w:rPr>
+          <w:noProof/>
+          <w:lang w:eastAsia="zh-TW"/>
+        </w:rPr>
+        <w:pict>
+          <v:shape id="_x0000_s1032" type="#_x0000_t202" style="position:absolute;margin-left:6pt;margin-top:3.65pt;width:274.05pt;height:34.8pt;z-index:251666432;mso-width-relative:margin;mso-height-relative:margin" strokecolor="white [3212]">
+            <v:textbox>
+              <w:txbxContent>
+                <w:p>
+                  <w:pPr>
+                    <w:rPr>
+                      <w:b/>
+                    </w:rPr>
+                  </w:pPr>
+                  <w:r>
+                    <w:rPr>
+                      <w:b/>
+                    </w:rPr>
+                    <w:t xml:space="preserve"> Screen Shot Sample</w:t>
+                  </w:r>
+                  <w:r>
+                    <w:rPr>
+                      <w:b/>
+                    </w:rPr>
+                    <w:t>- 8</w:t>
+                  </w:r>
+                  <w:r>
+                    <w:rPr>
+                      <w:b/>
+                    </w:rPr>
+                    <w:t>. View Map</w:t>
+                  </w:r>
+                </w:p>
+              </w:txbxContent>
+            </v:textbox>
+          </v:shape>
+        </w:pict>
+      </w:r>
+      <w:r>
+        <w:rPr>
+          <w:noProof/>
+        </w:rPr>
+        <w:drawing>
+          <wp:inline distT="0" distB="0" distL="0" distR="0">
+            <wp:extent cx="5843868" cy="3944728"/>
+            <wp:effectExtent l="19050" t="19050" r="23532" b="17672"/>
+            <wp:docPr id="7" name="Picture 7"/>
+            <wp:cNvGraphicFramePr>
+              <a:graphicFrameLocks xmlns:a="http://schemas.openxmlformats.org/drawingml/2006/main" noChangeAspect="1"/>
+            </wp:cNvGraphicFramePr>
+            <a:graphic xmlns:a="http://schemas.openxmlformats.org/drawingml/2006/main">
+              <a:graphicData uri="http://schemas.openxmlformats.org/drawingml/2006/picture">
+                <pic:pic xmlns:pic="http://schemas.openxmlformats.org/drawingml/2006/picture">
+                  <pic:nvPicPr>
+                    <pic:cNvPr id="0" name="Picture 7"/>
                     <pic:cNvPicPr>
                       <a:picLocks noChangeAspect="1" noChangeArrowheads="1"/>
                     </pic:cNvPicPr>
@@ -1073,14 +1123,16 @@
                   <pic:spPr bwMode="auto">
                     <a:xfrm>
                       <a:off x="0" y="0"/>
-                      <a:ext cx="5943600" cy="4114800"/>
+                      <a:ext cx="5850906" cy="3949479"/>
                     </a:xfrm>
                     <a:prstGeom prst="rect">
                       <a:avLst/>
                     </a:prstGeom>
                     <a:noFill/>
                     <a:ln w="9525">
-                      <a:noFill/>
+                      <a:solidFill>
+                        <a:schemeClr val="accent1"/>
+                      </a:solidFill>
                       <a:miter lim="800000"/>
                       <a:headEnd/>
                       <a:tailEnd/>
@@ -1093,135 +1145,12 @@
         </w:drawing>
       </w:r>
     </w:p>
-    <w:p/>
-    <w:p/>
-    <w:p/>
-    <w:p/>
-    <w:p>
-      <w:ins w:id="13" w:author="ngramli" w:date="2016-05-20T10:50:00Z">
-        <w:r>
-          <w:rPr>
-            <w:noProof/>
-            <w:lang w:eastAsia="zh-TW"/>
-          </w:rPr>
-          <w:lastRenderedPageBreak/>
-          <w:pict>
-            <v:shape id="_x0000_s1032" type="#_x0000_t202" style="position:absolute;margin-left:-.2pt;margin-top:-48pt;width:256.1pt;height:48.85pt;z-index:251666432;mso-height-percent:200;mso-height-percent:200;mso-width-relative:margin;mso-height-relative:margin" strokecolor="white [3212]">
-              <v:textbox style="mso-fit-shape-to-text:t">
-                <w:txbxContent>
-                  <w:p>
-                    <w:pPr>
-                      <w:rPr>
-                        <w:b/>
-                      </w:rPr>
-                    </w:pPr>
-                    <w:ins w:id="14" w:author="ngramli" w:date="2016-05-20T10:50:00Z">
-                      <w:r>
-                        <w:rPr>
-                          <w:b/>
-                        </w:rPr>
-                        <w:t xml:space="preserve"> Screen Shot Sample</w:t>
-                      </w:r>
-                    </w:ins>
-                    <w:ins w:id="15" w:author="ngramli" w:date="2016-05-20T10:52:00Z">
-                      <w:r>
-                        <w:rPr>
-                          <w:b/>
-                        </w:rPr>
-                        <w:t xml:space="preserve">- </w:t>
-                      </w:r>
-                    </w:ins>
-                    <w:ins w:id="16" w:author="ngramli" w:date="2016-05-20T10:59:00Z">
-                      <w:r>
-                        <w:rPr>
-                          <w:b/>
-                        </w:rPr>
-                        <w:t>8</w:t>
-                      </w:r>
-                    </w:ins>
-                    <w:ins w:id="17" w:author="ngramli" w:date="2016-05-20T10:52:00Z">
-                      <w:r>
-                        <w:rPr>
-                          <w:b/>
-                        </w:rPr>
-                        <w:t>. View Map</w:t>
-                      </w:r>
-                    </w:ins>
-                  </w:p>
-                </w:txbxContent>
-              </v:textbox>
-            </v:shape>
-          </w:pict>
-        </w:r>
-      </w:ins>
-      <w:r>
-        <w:rPr>
-          <w:noProof/>
-        </w:rPr>
-        <w:drawing>
-          <wp:inline distT="0" distB="0" distL="0" distR="0">
-            <wp:extent cx="5943600" cy="4012050"/>
-            <wp:effectExtent l="19050" t="0" r="0" b="0"/>
-            <wp:docPr id="7" name="Picture 7"/>
-            <wp:cNvGraphicFramePr>
-              <a:graphicFrameLocks xmlns:a="http://schemas.openxmlformats.org/drawingml/2006/main" noChangeAspect="1"/>
-            </wp:cNvGraphicFramePr>
-            <a:graphic xmlns:a="http://schemas.openxmlformats.org/drawingml/2006/main">
-              <a:graphicData uri="http://schemas.openxmlformats.org/drawingml/2006/picture">
-                <pic:pic xmlns:pic="http://schemas.openxmlformats.org/drawingml/2006/picture">
-                  <pic:nvPicPr>
-                    <pic:cNvPr id="0" name="Picture 7"/>
-                    <pic:cNvPicPr>
-                      <a:picLocks noChangeAspect="1" noChangeArrowheads="1"/>
-                    </pic:cNvPicPr>
-                  </pic:nvPicPr>
-                  <pic:blipFill>
-                    <a:blip r:embed="rId8" cstate="print"/>
-                    <a:srcRect/>
-                    <a:stretch>
-                      <a:fillRect/>
-                    </a:stretch>
-                  </pic:blipFill>
-                  <pic:spPr bwMode="auto">
-                    <a:xfrm>
-                      <a:off x="0" y="0"/>
-                      <a:ext cx="5943600" cy="4012050"/>
-                    </a:xfrm>
-                    <a:prstGeom prst="rect">
-                      <a:avLst/>
-                    </a:prstGeom>
-                    <a:noFill/>
-                    <a:ln w="9525">
-                      <a:noFill/>
-                      <a:miter lim="800000"/>
-                      <a:headEnd/>
-                      <a:tailEnd/>
-                    </a:ln>
-                  </pic:spPr>
-                </pic:pic>
-              </a:graphicData>
-            </a:graphic>
-          </wp:inline>
-        </w:drawing>
-      </w:r>
-    </w:p>
-    <w:p>
-      <w:pPr>
-        <w:rPr>
-          <w:ins w:id="18" w:author="ngramli" w:date="2016-05-20T10:53:00Z"/>
-        </w:rPr>
-      </w:pPr>
-    </w:p>
-    <w:p/>
     <w:p>
       <w:pPr>
         <w:pStyle w:val="Heading3"/>
-        <w:numPr>
-          <w:ilvl w:val="0"/>
-          <w:numId w:val="4"/>
-        </w:numPr>
-      </w:pPr>
-      <w:r>
+      </w:pPr>
+      <w:r>
+        <w:lastRenderedPageBreak/>
         <w:t>Review Data Tab</w:t>
       </w:r>
     </w:p>
@@ -1239,24 +1168,19 @@
         <w:t xml:space="preserve">and looking at the </w:t>
       </w:r>
       <w:r>
-        <w:t xml:space="preserve">Parameter results by station table. Here you can sort the columns by clicking on the parameter names to see which stations have adequate data for </w:t>
-      </w:r>
-      <w:commentRangeStart w:id="19"/>
-      <w:r>
-        <w:t>plotting</w:t>
-      </w:r>
-      <w:commentRangeEnd w:id="19"/>
-      <w:r>
-        <w:rPr>
-          <w:rStyle w:val="CommentReference"/>
-        </w:rPr>
-        <w:commentReference w:id="19"/>
+        <w:t>Parameter results by station table. Here you can sort the columns by clicking on the parameter names to see which stations have adequate data for plotting</w:t>
       </w:r>
       <w:r>
         <w:t>.</w:t>
       </w:r>
       <w:r>
-        <w:t xml:space="preserve"> The following are d</w:t>
+        <w:t xml:space="preserve"> </w:t>
+      </w:r>
+      <w:r>
+        <w:t xml:space="preserve">The Seasonal Kendall Results table provides information on results of trend analysis but there is a requirement for 8 years of data in order to perform a trend analysis. </w:t>
+      </w:r>
+      <w:r>
+        <w:t>The following are d</w:t>
       </w:r>
       <w:r>
         <w:t>escription</w:t>
@@ -1265,23 +1189,7 @@
         <w:t>s</w:t>
       </w:r>
       <w:r>
-        <w:t xml:space="preserve"> of each </w:t>
-      </w:r>
-      <w:proofErr w:type="gramStart"/>
-      <w:r>
-        <w:t xml:space="preserve">table </w:t>
-      </w:r>
-      <w:ins w:id="20" w:author="jseeds" w:date="2016-05-26T17:23:00Z">
-        <w:r>
-          <w:t xml:space="preserve"> </w:t>
-        </w:r>
-      </w:ins>
-      <w:r>
-        <w:t>provided</w:t>
-      </w:r>
-      <w:proofErr w:type="gramEnd"/>
-      <w:r>
-        <w:t xml:space="preserve"> in the Review Data Tab:</w:t>
+        <w:t xml:space="preserve"> of each table provided in the Review Data Tab:</w:t>
       </w:r>
     </w:p>
     <w:p>
@@ -1427,7 +1335,6 @@
           </w:tcPr>
           <w:p>
             <w:r>
-              <w:lastRenderedPageBreak/>
               <w:t>Station_Description</w:t>
             </w:r>
           </w:p>
@@ -1548,18 +1455,7 @@
           </w:tcPr>
           <w:p>
             <w:r>
-              <w:t xml:space="preserve">For DEQ data this is the Data Quality Level or </w:t>
-            </w:r>
-            <w:commentRangeStart w:id="21"/>
-            <w:r>
-              <w:t>grade</w:t>
-            </w:r>
-            <w:commentRangeEnd w:id="21"/>
-            <w:r>
-              <w:rPr>
-                <w:rStyle w:val="CommentReference"/>
-              </w:rPr>
-              <w:commentReference w:id="21"/>
+              <w:t>For DEQ data this is the Data Quality Level or grade</w:t>
             </w:r>
           </w:p>
         </w:tc>
@@ -1667,7 +1563,11 @@
           <w:tcPr>
             <w:tcW w:w="7592" w:type="dxa"/>
           </w:tcPr>
-          <w:p/>
+          <w:p>
+            <w:r>
+              <w:t>For Water Quality Portal data this is where QAQC information can be found</w:t>
+            </w:r>
+          </w:p>
         </w:tc>
       </w:tr>
       <w:tr>
@@ -1770,74 +1670,43 @@
       <w:r>
         <w:t xml:space="preserve">List of all </w:t>
       </w:r>
-      <w:ins w:id="22" w:author="ngramli" w:date="2016-05-20T12:40:00Z">
-        <w:r>
-          <w:t xml:space="preserve">water quality limited waterbodies with </w:t>
-        </w:r>
-        <w:commentRangeStart w:id="23"/>
-        <w:r>
-          <w:t>TMDLS</w:t>
-        </w:r>
-      </w:ins>
-      <w:commentRangeEnd w:id="23"/>
-      <w:ins w:id="24" w:author="ngramli" w:date="2016-05-26T11:02:00Z">
-        <w:r>
-          <w:rPr>
-            <w:rStyle w:val="CommentReference"/>
-          </w:rPr>
-          <w:commentReference w:id="23"/>
-        </w:r>
-      </w:ins>
-      <w:ins w:id="25" w:author="ngramli" w:date="2016-05-20T12:40:00Z">
-        <w:r>
-          <w:t xml:space="preserve"> </w:t>
-        </w:r>
-        <w:commentRangeStart w:id="26"/>
-        <w:r>
-          <w:t>and</w:t>
-        </w:r>
-      </w:ins>
-      <w:commentRangeEnd w:id="26"/>
-      <w:ins w:id="27" w:author="ngramli" w:date="2016-05-20T12:41:00Z">
-        <w:r>
-          <w:rPr>
-            <w:rStyle w:val="CommentReference"/>
-          </w:rPr>
-          <w:commentReference w:id="26"/>
-        </w:r>
-      </w:ins>
-      <w:ins w:id="28" w:author="ngramli" w:date="2016-05-20T12:40:00Z">
-        <w:r>
-          <w:t xml:space="preserve"> </w:t>
-        </w:r>
-      </w:ins>
+      <w:r>
+        <w:t xml:space="preserve">water quality limited </w:t>
+      </w:r>
+      <w:proofErr w:type="spellStart"/>
+      <w:r>
+        <w:t>waterbodies</w:t>
+      </w:r>
+      <w:proofErr w:type="spellEnd"/>
+      <w:r>
+        <w:t xml:space="preserve"> with TMDLS and </w:t>
+      </w:r>
       <w:r>
         <w:t xml:space="preserve">303(d) listings for selected query parameters that are within or cross the selected Geographic Area. Refer to </w:t>
       </w:r>
-      <w:hyperlink r:id="rId9" w:history="1">
+      <w:hyperlink r:id="rId8" w:history="1">
         <w:r>
           <w:rPr>
             <w:rStyle w:val="Hyperlink"/>
           </w:rPr>
-          <w:t>http://www.deq.state.or.us/wq/assessment/AssessGIS.htm</w:t>
+          <w:t>http://www.deq.state.or.us/wq/assessment/assessment.htm</w:t>
         </w:r>
       </w:hyperlink>
       <w:r>
-        <w:t xml:space="preserve"> for descriptions of the </w:t>
-      </w:r>
-      <w:commentRangeStart w:id="29"/>
-      <w:r>
-        <w:t>columns</w:t>
-      </w:r>
-      <w:commentRangeEnd w:id="29"/>
-      <w:r>
-        <w:rPr>
-          <w:rStyle w:val="CommentReference"/>
-        </w:rPr>
-        <w:commentReference w:id="29"/>
-      </w:r>
-      <w:r>
-        <w:t>.</w:t>
+        <w:t xml:space="preserve"> </w:t>
+      </w:r>
+      <w:r>
+        <w:t>for descriptions of the columns.</w:t>
+      </w:r>
+      <w:r>
+        <w:t xml:space="preserve"> You can click on a listing here and a link will show up </w:t>
+      </w:r>
+      <w:r>
+        <w:t xml:space="preserve">on the left under the table selection drop down. This link will bring directly to the 303(d) listings on that stream for that parameter. Make sure to click new search before leaving that page otherwise when you click on another row in the table the assessment web page will not be updated when you follow the query link. So the correct sequence of events is 1) Click on row in WQ limited waters table, 2) Click on Link in top left 3) View listing in </w:t>
+      </w:r>
+      <w:r>
+        <w:lastRenderedPageBreak/>
+        <w:t>assessment database 4) Click “New Search” on assessment database page 5) Go back to Status and Trend tool and select a new row.</w:t>
       </w:r>
     </w:p>
     <w:p>
@@ -1848,7 +1717,15 @@
         <w:t xml:space="preserve">Seasonal Kendall Results: </w:t>
       </w:r>
       <w:r>
-        <w:t>Table detailing results of seasonal kendall trend analysis for each parameter at each station. Column descriptions follow:</w:t>
+        <w:t xml:space="preserve">Table detailing results of seasonal </w:t>
+      </w:r>
+      <w:proofErr w:type="gramStart"/>
+      <w:r>
+        <w:t>kendall</w:t>
+      </w:r>
+      <w:proofErr w:type="gramEnd"/>
+      <w:r>
+        <w:t xml:space="preserve"> trend analysis for each parameter at each station. Column descriptions follow:</w:t>
       </w:r>
     </w:p>
     <w:tbl>
@@ -2050,6 +1927,17 @@
             <w:r>
               <w:t>Textual interpretation of p-value significance</w:t>
             </w:r>
+            <w:r>
+              <w:t xml:space="preserve">. Will also indicate if there </w:t>
+            </w:r>
+            <w:proofErr w:type="gramStart"/>
+            <w:r>
+              <w:t>was</w:t>
+            </w:r>
+            <w:proofErr w:type="gramEnd"/>
+            <w:r>
+              <w:t xml:space="preserve"> not enough years of data to perform the trend analysis.</w:t>
+            </w:r>
           </w:p>
         </w:tc>
       </w:tr>
@@ -2093,7 +1981,6 @@
         <w:rPr>
           <w:b/>
         </w:rPr>
-        <w:lastRenderedPageBreak/>
         <w:t xml:space="preserve">QA – Unique comment values: </w:t>
       </w:r>
       <w:r>
@@ -2103,38 +1990,103 @@
     <w:p>
       <w:pPr>
         <w:pStyle w:val="Heading3"/>
+      </w:pPr>
+      <w:r>
+        <w:t>Plot Status and Trend Tab</w:t>
+      </w:r>
+    </w:p>
+    <w:p>
+      <w:pPr>
+        <w:spacing w:line="240" w:lineRule="auto"/>
+      </w:pPr>
+      <w:r>
+        <w:t xml:space="preserve">This tab provides charts of data returned with the query specifications as well as a table detailing exceedances of the applicable or specified water quality standard. Each parameter has different plotting options.  </w:t>
+      </w:r>
+      <w:r>
+        <w:t xml:space="preserve">The plots are interactive in that they allow for zooming. </w:t>
+      </w:r>
+    </w:p>
+    <w:p>
+      <w:pPr>
+        <w:spacing w:after="0" w:line="240" w:lineRule="auto"/>
+      </w:pPr>
+      <w:r>
+        <w:rPr>
+          <w:b/>
+        </w:rPr>
+        <w:t>Instructions for Zooming:</w:t>
+      </w:r>
+      <w:r>
+        <w:t xml:space="preserve"> </w:t>
+      </w:r>
+    </w:p>
+    <w:p>
+      <w:pPr>
+        <w:pStyle w:val="ListParagraph"/>
         <w:numPr>
           <w:ilvl w:val="0"/>
-          <w:numId w:val="3"/>
+          <w:numId w:val="5"/>
         </w:numPr>
-      </w:pPr>
-      <w:r>
-        <w:t>Plot Status and Trend Tab</w:t>
-      </w:r>
-    </w:p>
-    <w:p>
-      <w:r>
-        <w:t xml:space="preserve">This tab provides charts of data returned with the query specifications as well as a table detailing exceedances of the applicable or specified water quality standard. Each parameter has different plotting options.  </w:t>
-      </w:r>
-    </w:p>
+        <w:spacing w:after="0" w:line="240" w:lineRule="auto"/>
+      </w:pPr>
+      <w:r>
+        <w:t xml:space="preserve">Click and drag a box around the area you want to zoom to. </w:t>
+      </w:r>
+    </w:p>
+    <w:p>
+      <w:pPr>
+        <w:pStyle w:val="ListParagraph"/>
+        <w:numPr>
+          <w:ilvl w:val="0"/>
+          <w:numId w:val="5"/>
+        </w:numPr>
+        <w:spacing w:after="0" w:line="240" w:lineRule="auto"/>
+      </w:pPr>
+      <w:r>
+        <w:t xml:space="preserve">Then, double click in the box you just drew. </w:t>
+      </w:r>
+    </w:p>
+    <w:p>
+      <w:pPr>
+        <w:pStyle w:val="ListParagraph"/>
+        <w:numPr>
+          <w:ilvl w:val="0"/>
+          <w:numId w:val="5"/>
+        </w:numPr>
+        <w:spacing w:after="0" w:line="240" w:lineRule="auto"/>
+      </w:pPr>
+      <w:r>
+        <w:t xml:space="preserve">The plot will update to just the area selected. </w:t>
+      </w:r>
+    </w:p>
+    <w:p>
+      <w:pPr>
+        <w:pStyle w:val="ListParagraph"/>
+        <w:numPr>
+          <w:ilvl w:val="0"/>
+          <w:numId w:val="5"/>
+        </w:numPr>
+        <w:spacing w:after="0" w:line="240" w:lineRule="auto"/>
+      </w:pPr>
+      <w:r>
+        <w:t xml:space="preserve">To zoom out to the original or full zoom double click in the plot without drawing a box first. </w:t>
+      </w:r>
+    </w:p>
+    <w:p/>
     <w:p>
       <w:r>
         <w:t xml:space="preserve">Start by selecting the Station you are interested in plotting. Then select the parameter you want to plot. </w:t>
       </w:r>
       <w:r>
-        <w:t xml:space="preserve">The plots are interactive in that they allow for zooming. To zoom: click and drag a box around the area you want to zoom to. Then, double click in the box you just drew. The plot will update to just the area selected. To zoom out to the original or full zoom double click in the plot without drawing a box first. </w:t>
-      </w:r>
-    </w:p>
-    <w:p>
-      <w:r>
         <w:t>Plotting options are described below for each parameter.</w:t>
       </w:r>
     </w:p>
     <w:p>
-      <w:r>
-        <w:rPr>
-          <w:rStyle w:val="Heading4Char"/>
-        </w:rPr>
+      <w:pPr>
+        <w:pStyle w:val="Heading4"/>
+      </w:pPr>
+      <w:r>
+        <w:lastRenderedPageBreak/>
         <w:t>Temperature:</w:t>
       </w:r>
       <w:r>
@@ -2170,12 +2122,7 @@
     </w:p>
     <w:p>
       <w:r>
-        <w:t xml:space="preserve"> </w:t>
-      </w:r>
-    </w:p>
-    <w:p>
-      <w:r>
-        <w:t>Below the two drop downs is a link to the Water Quality Standards page which provides the maps for spawning and beneficial use designations.</w:t>
+        <w:t xml:space="preserve"> Below the two drop downs is a link to the Water Quality Standards page which provides the maps for spawning and beneficial use designations.</w:t>
       </w:r>
     </w:p>
     <w:p>
@@ -2191,7 +2138,6 @@
         <w:rPr>
           <w:noProof/>
         </w:rPr>
-        <w:lastRenderedPageBreak/>
         <w:drawing>
           <wp:inline distT="0" distB="0" distL="0" distR="0">
             <wp:extent cx="5972175" cy="3751271"/>
@@ -2210,7 +2156,7 @@
                     </pic:cNvPicPr>
                   </pic:nvPicPr>
                   <pic:blipFill>
-                    <a:blip r:embed="rId10" cstate="print"/>
+                    <a:blip r:embed="rId9" cstate="print"/>
                     <a:srcRect/>
                     <a:stretch>
                       <a:fillRect/>
@@ -2246,101 +2192,153 @@
     </w:p>
     <w:p>
       <w:pPr>
+        <w:spacing w:after="0" w:line="240" w:lineRule="auto"/>
+      </w:pPr>
+    </w:p>
+    <w:p>
+      <w:pPr>
+        <w:spacing w:after="0" w:line="240" w:lineRule="auto"/>
+      </w:pPr>
+    </w:p>
+    <w:p>
+      <w:pPr>
+        <w:spacing w:after="0" w:line="240" w:lineRule="auto"/>
+      </w:pPr>
+    </w:p>
+    <w:p>
+      <w:pPr>
+        <w:spacing w:after="0" w:line="240" w:lineRule="auto"/>
+      </w:pPr>
+    </w:p>
+    <w:p>
+      <w:pPr>
+        <w:spacing w:after="0" w:line="240" w:lineRule="auto"/>
+      </w:pPr>
+    </w:p>
+    <w:p>
+      <w:pPr>
+        <w:spacing w:after="0" w:line="240" w:lineRule="auto"/>
+      </w:pPr>
+    </w:p>
+    <w:p>
+      <w:pPr>
+        <w:spacing w:after="0" w:line="240" w:lineRule="auto"/>
+      </w:pPr>
+    </w:p>
+    <w:p>
+      <w:pPr>
+        <w:spacing w:after="0" w:line="240" w:lineRule="auto"/>
+      </w:pPr>
+    </w:p>
+    <w:p>
+      <w:pPr>
+        <w:spacing w:after="0" w:line="240" w:lineRule="auto"/>
+      </w:pPr>
+    </w:p>
+    <w:p>
+      <w:pPr>
+        <w:spacing w:after="0" w:line="240" w:lineRule="auto"/>
+      </w:pPr>
+    </w:p>
+    <w:p>
+      <w:pPr>
         <w:pStyle w:val="Heading4"/>
       </w:pPr>
-    </w:p>
-    <w:p>
-      <w:pPr>
-        <w:pStyle w:val="Heading4"/>
-      </w:pPr>
-    </w:p>
-    <w:p/>
-    <w:p/>
-    <w:p>
-      <w:pPr>
-        <w:pStyle w:val="Heading4"/>
-      </w:pPr>
-      <w:r>
+      <w:r>
+        <w:lastRenderedPageBreak/>
         <w:t xml:space="preserve">E. Coli/Enterococcus: </w:t>
       </w:r>
     </w:p>
     <w:p>
       <w:r>
-        <w:t>Two check boxes are provided for bacteria plotting. The first is the option to re-plot the chart using a log scale for the y-axis. The second is the option to plot the Seasonal Kendall trend line. It is important to note that even if a trend line will plot it does not mean the trend is statistically significant. Be sure to note the significance indicated in the sub-title of the plot.</w:t>
-      </w:r>
-      <w:ins w:id="30" w:author="ngramli" w:date="2016-05-23T14:15:00Z">
-        <w:r>
-          <w:t xml:space="preserve"> </w:t>
-        </w:r>
-      </w:ins>
-      <w:ins w:id="31" w:author="jseeds" w:date="2016-05-26T17:24:00Z">
-        <w:r>
-          <w:t xml:space="preserve">At least X# of years of data </w:t>
-        </w:r>
-        <w:proofErr w:type="gramStart"/>
-        <w:r>
-          <w:t>are</w:t>
-        </w:r>
-        <w:proofErr w:type="gramEnd"/>
-        <w:r>
-          <w:t xml:space="preserve"> needed to have a valid trend analysis. </w:t>
-        </w:r>
-      </w:ins>
-      <w:ins w:id="32" w:author="ngramli" w:date="2016-05-23T14:15:00Z">
-        <w:r>
-          <w:t>Reviewing Kendall Trend data under Review Data</w:t>
-        </w:r>
-      </w:ins>
-      <w:ins w:id="33" w:author="ngramli" w:date="2016-05-25T08:27:00Z">
-        <w:r>
-          <w:t xml:space="preserve"> tab</w:t>
-        </w:r>
-      </w:ins>
-      <w:ins w:id="34" w:author="ngramli" w:date="2016-05-23T14:15:00Z">
-        <w:r>
-          <w:t xml:space="preserve">, prior to Plot Status and Trend, </w:t>
-        </w:r>
-        <w:del w:id="35" w:author="jseeds" w:date="2016-05-26T17:25:00Z">
-          <w:r>
-            <w:delText xml:space="preserve"> </w:delText>
-          </w:r>
-        </w:del>
-        <w:r>
-          <w:t>will identify if any trends are significant for monitoring locations. However, plot illustrates if standard is exceeded despite trend</w:t>
-        </w:r>
-      </w:ins>
-      <w:ins w:id="36" w:author="ngramli" w:date="2016-05-23T14:22:00Z">
-        <w:r>
-          <w:t xml:space="preserve"> and is informative</w:t>
-        </w:r>
-        <w:del w:id="37" w:author="jseeds" w:date="2016-05-26T17:25:00Z">
-          <w:r>
-            <w:delText xml:space="preserve"> </w:delText>
-          </w:r>
-        </w:del>
-      </w:ins>
-      <w:ins w:id="38" w:author="jseeds" w:date="2016-05-26T17:25:00Z">
-        <w:r>
-          <w:t xml:space="preserve"> as to status</w:t>
-        </w:r>
-      </w:ins>
-      <w:ins w:id="39" w:author="ngramli" w:date="2016-05-23T14:22:00Z">
-        <w:del w:id="40" w:author="jseeds" w:date="2016-05-26T17:25:00Z">
-          <w:r>
-            <w:delText>information</w:delText>
-          </w:r>
-        </w:del>
-        <w:r>
-          <w:t>.</w:t>
-        </w:r>
-      </w:ins>
+        <w:t xml:space="preserve">Two check boxes are provided for bacteria plotting. </w:t>
+      </w:r>
+    </w:p>
+    <w:p>
+      <w:pPr>
+        <w:pStyle w:val="ListParagraph"/>
+        <w:numPr>
+          <w:ilvl w:val="0"/>
+          <w:numId w:val="6"/>
+        </w:numPr>
+      </w:pPr>
+      <w:r>
+        <w:t xml:space="preserve">The first is the option to re-plot the chart using a log scale for the y-axis. </w:t>
+      </w:r>
+    </w:p>
+    <w:p>
+      <w:pPr>
+        <w:pStyle w:val="ListParagraph"/>
+        <w:numPr>
+          <w:ilvl w:val="0"/>
+          <w:numId w:val="6"/>
+        </w:numPr>
+      </w:pPr>
+      <w:r>
+        <w:t xml:space="preserve">The second is the option to plot the Seasonal Kendall trend line. </w:t>
+      </w:r>
+    </w:p>
+    <w:p>
+      <w:r>
+        <w:rPr>
+          <w:b/>
+        </w:rPr>
+        <w:t>Note:</w:t>
+      </w:r>
+      <w:r>
+        <w:t xml:space="preserve"> </w:t>
+      </w:r>
+      <w:r>
+        <w:t>It is important to note that even if a trend line will plot it does not mean the trend is statistically significant. Be sure to note the significance indicated in the sub-title of the plot.</w:t>
+      </w:r>
+      <w:r>
+        <w:t xml:space="preserve"> </w:t>
+      </w:r>
+      <w:r>
+        <w:t xml:space="preserve">At least </w:t>
+      </w:r>
+      <w:r>
+        <w:t>8</w:t>
+      </w:r>
+      <w:r>
+        <w:t xml:space="preserve"> of years of data are needed to have a valid trend analysis. </w:t>
+      </w:r>
+      <w:r>
+        <w:t>Reviewing Kendall Trend data under Review Data</w:t>
+      </w:r>
+      <w:r>
+        <w:t xml:space="preserve"> tab</w:t>
+      </w:r>
+      <w:r>
+        <w:t>, prior to Plot Status and Trend, will identify if any trends are significant for monitoring locations. However, plot illustrates</w:t>
+      </w:r>
+      <w:r>
+        <w:t xml:space="preserve"> if standard is exceeded regardless of</w:t>
+      </w:r>
+      <w:r>
+        <w:t xml:space="preserve"> trend</w:t>
+      </w:r>
+      <w:r>
+        <w:t xml:space="preserve"> and </w:t>
+      </w:r>
+      <w:r>
+        <w:t>can be</w:t>
+      </w:r>
+      <w:r>
+        <w:t xml:space="preserve"> informative</w:t>
+      </w:r>
+      <w:r>
+        <w:t xml:space="preserve"> as to status</w:t>
+      </w:r>
+      <w:r>
+        <w:t>.</w:t>
+      </w:r>
     </w:p>
     <w:p>
       <w:r>
         <w:rPr>
           <w:noProof/>
         </w:rPr>
-        <w:lastRenderedPageBreak/>
         <w:drawing>
           <wp:inline distT="0" distB="0" distL="0" distR="0">
             <wp:extent cx="6115050" cy="3652645"/>
@@ -2359,7 +2357,7 @@
                     </pic:cNvPicPr>
                   </pic:nvPicPr>
                   <pic:blipFill>
-                    <a:blip r:embed="rId11" cstate="print"/>
+                    <a:blip r:embed="rId10" cstate="print"/>
                     <a:srcRect/>
                     <a:stretch>
                       <a:fillRect/>
@@ -2395,97 +2393,73 @@
     <w:p/>
     <w:p/>
     <w:p/>
-    <w:p/>
-    <w:p/>
     <w:p>
       <w:pPr>
         <w:pStyle w:val="Heading4"/>
       </w:pPr>
-      <w:r>
-        <w:t>pH:</w:t>
-      </w:r>
-    </w:p>
-    <w:p>
-      <w:r>
-        <w:t>There are two options for plotting pH. The first is</w:t>
+      <w:proofErr w:type="gramStart"/>
+      <w:r>
+        <w:lastRenderedPageBreak/>
+        <w:t>pH</w:t>
+      </w:r>
+      <w:proofErr w:type="gramEnd"/>
+      <w:r>
+        <w:t>:</w:t>
+      </w:r>
+    </w:p>
+    <w:p>
+      <w:r>
+        <w:t xml:space="preserve">There are two options for plotting pH. </w:t>
+      </w:r>
+    </w:p>
+    <w:p>
+      <w:pPr>
+        <w:pStyle w:val="ListParagraph"/>
+        <w:numPr>
+          <w:ilvl w:val="0"/>
+          <w:numId w:val="7"/>
+        </w:numPr>
+      </w:pPr>
+      <w:r>
+        <w:t>The first is</w:t>
       </w:r>
       <w:r>
         <w:t xml:space="preserve"> </w:t>
       </w:r>
       <w:r>
-        <w:t xml:space="preserve">the option to plot the Seasonal Kendall trend line. It is important to note that even if a trend line will plot it does not mean the trend is statistically significant. </w:t>
-      </w:r>
-      <w:ins w:id="41" w:author="ngramli" w:date="2016-05-23T14:12:00Z">
-        <w:r>
-          <w:t>Reviewing Kendall Trend data under Review Data</w:t>
-        </w:r>
-      </w:ins>
-      <w:ins w:id="42" w:author="ngramli" w:date="2016-05-23T14:13:00Z">
-        <w:r>
-          <w:t xml:space="preserve">, prior to Plot Status and Trend, </w:t>
-        </w:r>
-      </w:ins>
-      <w:ins w:id="43" w:author="ngramli" w:date="2016-05-23T14:12:00Z">
-        <w:r>
-          <w:t xml:space="preserve"> will </w:t>
-        </w:r>
-      </w:ins>
-      <w:ins w:id="44" w:author="ngramli" w:date="2016-05-23T14:14:00Z">
-        <w:r>
-          <w:t>identify</w:t>
-        </w:r>
-      </w:ins>
-      <w:ins w:id="45" w:author="ngramli" w:date="2016-05-23T14:12:00Z">
-        <w:r>
-          <w:t xml:space="preserve"> if any trends are significant for monitoring locations. </w:t>
-        </w:r>
-      </w:ins>
-      <w:ins w:id="46" w:author="ngramli" w:date="2016-05-23T14:14:00Z">
-        <w:r>
-          <w:t>However, plot illustrates</w:t>
-        </w:r>
-      </w:ins>
-      <w:ins w:id="47" w:author="jseeds" w:date="2016-05-26T17:26:00Z">
-        <w:r>
-          <w:t xml:space="preserve"> status, showing</w:t>
-        </w:r>
-      </w:ins>
-      <w:ins w:id="48" w:author="ngramli" w:date="2016-05-23T14:14:00Z">
-        <w:r>
-          <w:t xml:space="preserve"> if pH </w:t>
-        </w:r>
-      </w:ins>
-      <w:ins w:id="49" w:author="jseeds" w:date="2016-05-26T17:26:00Z">
-        <w:r>
-          <w:t xml:space="preserve">criteria are </w:t>
-        </w:r>
-      </w:ins>
-      <w:ins w:id="50" w:author="ngramli" w:date="2016-05-23T14:14:00Z">
-        <w:r>
-          <w:t xml:space="preserve">exceeded, </w:t>
-        </w:r>
-        <w:del w:id="51" w:author="jseeds" w:date="2016-05-26T17:25:00Z">
-          <w:r>
-            <w:delText xml:space="preserve">despite </w:delText>
-          </w:r>
-        </w:del>
-      </w:ins>
-      <w:ins w:id="52" w:author="jseeds" w:date="2016-05-26T17:25:00Z">
-        <w:r>
-          <w:t xml:space="preserve">regardless of </w:t>
-        </w:r>
-      </w:ins>
-      <w:ins w:id="53" w:author="ngramli" w:date="2016-05-23T14:14:00Z">
-        <w:r>
-          <w:t xml:space="preserve">trend. </w:t>
-        </w:r>
-      </w:ins>
-      <w:r>
-        <w:t xml:space="preserve">Be sure to note the significance indicated in the sub-title of the plot. The second is to specify the applicable OWRD Basin specific pH criteria. Use this if your selected </w:t>
-      </w:r>
-      <w:r>
-        <w:lastRenderedPageBreak/>
-        <w:t>location is in one of the unique locations that has a separate standard from the rest of the basin (examples include Columbia or Snake River main-stem or Cascade Lakes &gt; 3,000ft)</w:t>
+        <w:t xml:space="preserve">the option to plot the Seasonal Kendall trend line. </w:t>
+      </w:r>
+    </w:p>
+    <w:p>
+      <w:pPr>
+        <w:pStyle w:val="ListParagraph"/>
+        <w:numPr>
+          <w:ilvl w:val="0"/>
+          <w:numId w:val="7"/>
+        </w:numPr>
+      </w:pPr>
+      <w:r>
+        <w:t>The second is to specify the applicable OWRD Basin specific pH criteria. Use this if your selected location is in one of the unique locations that has a separate standard from the rest of the basin (examples include Columbia or Snake River main-stem or Cascade Lakes &gt; 3,000ft)</w:t>
+      </w:r>
+    </w:p>
+    <w:p>
+      <w:r>
+        <w:rPr>
+          <w:b/>
+        </w:rPr>
+        <w:t>Note:</w:t>
+      </w:r>
+      <w:r>
+        <w:t xml:space="preserve"> </w:t>
+      </w:r>
+      <w:r>
+        <w:t xml:space="preserve">It is important to note that even if a trend line will plot it does not mean the trend is statistically significant. </w:t>
+      </w:r>
+      <w:r>
+        <w:t xml:space="preserve">At least 8 of years of data are needed to have a valid trend analysis. Reviewing Kendall Trend data under Review Data tab, prior to Plot Status and Trend, will identify if any trends are significant for monitoring locations. However, plot illustrates if standard is exceeded regardless of trend and can be informative as to status. </w:t>
+      </w:r>
+      <w:r>
+        <w:t xml:space="preserve">Be sure to note the significance indicated in the sub-title of the plot. </w:t>
       </w:r>
     </w:p>
     <w:p>
@@ -2511,7 +2485,7 @@
                     </pic:cNvPicPr>
                   </pic:nvPicPr>
                   <pic:blipFill>
-                    <a:blip r:embed="rId12" cstate="print"/>
+                    <a:blip r:embed="rId11" cstate="print"/>
                     <a:srcRect/>
                     <a:stretch>
                       <a:fillRect/>
@@ -2540,564 +2514,6 @@
         </w:drawing>
       </w:r>
     </w:p>
-    <w:p>
-      <w:pPr>
-        <w:rPr>
-          <w:ins w:id="54" w:author="ngramli" w:date="2016-05-20T14:45:00Z"/>
-          <w:b/>
-          <w:sz w:val="28"/>
-          <w:szCs w:val="28"/>
-          <w:rPrChange w:id="55" w:author="ngramli" w:date="2016-05-23T14:19:00Z">
-            <w:rPr>
-              <w:ins w:id="56" w:author="ngramli" w:date="2016-05-20T14:45:00Z"/>
-              <w:b/>
-            </w:rPr>
-          </w:rPrChange>
-        </w:rPr>
-      </w:pPr>
-      <w:ins w:id="57" w:author="ngramli" w:date="2016-05-20T14:25:00Z">
-        <w:r>
-          <w:rPr>
-            <w:b/>
-            <w:sz w:val="28"/>
-            <w:szCs w:val="28"/>
-            <w:rPrChange w:id="58" w:author="ngramli" w:date="2016-05-23T14:19:00Z">
-              <w:rPr>
-                <w:b/>
-              </w:rPr>
-            </w:rPrChange>
-          </w:rPr>
-          <w:t>Supplemental Notes for Consideration:</w:t>
-        </w:r>
-      </w:ins>
-    </w:p>
-    <w:p>
-      <w:pPr>
-        <w:rPr>
-          <w:ins w:id="59" w:author="ngramli" w:date="2016-05-23T14:10:00Z"/>
-          <w:b/>
-        </w:rPr>
-      </w:pPr>
-      <w:ins w:id="60" w:author="ngramli" w:date="2016-05-23T14:10:00Z">
-        <w:r>
-          <w:rPr>
-            <w:b/>
-          </w:rPr>
-          <w:t>Under Review Data for WQ limited, some monitoring stations are pulled in but not on map generated and also not in that basin. For ex., Y</w:t>
-        </w:r>
-      </w:ins>
-      <w:ins w:id="61" w:author="ngramli" w:date="2016-05-23T14:11:00Z">
-        <w:r>
-          <w:rPr>
-            <w:b/>
-          </w:rPr>
-          <w:t>am</w:t>
-        </w:r>
-      </w:ins>
-      <w:ins w:id="62" w:author="ngramli" w:date="2016-05-23T14:10:00Z">
-        <w:r>
-          <w:rPr>
-            <w:b/>
-          </w:rPr>
-          <w:t>hill Jan 2</w:t>
-        </w:r>
-      </w:ins>
-      <w:ins w:id="63" w:author="ngramli" w:date="2016-05-23T14:19:00Z">
-        <w:r>
-          <w:rPr>
-            <w:b/>
-          </w:rPr>
-          <w:t>0</w:t>
-        </w:r>
-      </w:ins>
-      <w:ins w:id="64" w:author="ngramli" w:date="2016-05-23T14:10:00Z">
-        <w:r>
-          <w:rPr>
-            <w:b/>
-          </w:rPr>
-          <w:t>13 to present</w:t>
-        </w:r>
-      </w:ins>
-      <w:ins w:id="65" w:author="ngramli" w:date="2016-05-23T14:11:00Z">
-        <w:r>
-          <w:rPr>
-            <w:b/>
-          </w:rPr>
-          <w:t xml:space="preserve"> for ecoli and pH, pulls in 10332</w:t>
-        </w:r>
-        <w:r>
-          <w:rPr>
-            <w:b/>
-          </w:rPr>
-          <w:t xml:space="preserve"> and 28961 monitoring locations</w:t>
-        </w:r>
-      </w:ins>
-      <w:ins w:id="66" w:author="ngramli" w:date="2016-05-23T14:19:00Z">
-        <w:r>
-          <w:rPr>
-            <w:b/>
-          </w:rPr>
-          <w:t xml:space="preserve"> which are not Yamhill.</w:t>
-        </w:r>
-      </w:ins>
-    </w:p>
-    <w:p>
-      <w:pPr>
-        <w:rPr>
-          <w:ins w:id="67" w:author="ngramli" w:date="2016-05-20T14:26:00Z"/>
-          <w:b/>
-        </w:rPr>
-      </w:pPr>
-    </w:p>
-    <w:p>
-      <w:pPr>
-        <w:rPr>
-          <w:ins w:id="68" w:author="ngramli" w:date="2016-05-20T14:29:00Z"/>
-        </w:rPr>
-      </w:pPr>
-      <w:ins w:id="69" w:author="ngramli" w:date="2016-05-20T14:28:00Z">
-        <w:r>
-          <w:t>A simple plot to illustrate how streams are above 18 in summer</w:t>
-        </w:r>
-      </w:ins>
-      <w:ins w:id="70" w:author="ngramli" w:date="2016-05-23T13:31:00Z">
-        <w:r>
-          <w:t>, cold water 16, etc</w:t>
-        </w:r>
-      </w:ins>
-      <w:ins w:id="71" w:author="ngramli" w:date="2016-05-20T14:28:00Z">
-        <w:r>
-          <w:t xml:space="preserve"> would be helpful. Not just the 7 day calculation.</w:t>
-        </w:r>
-      </w:ins>
-      <w:ins w:id="72" w:author="ngramli" w:date="2016-05-20T14:31:00Z">
-        <w:r>
-          <w:t xml:space="preserve"> It could be station specific as opposed to all the stations below.</w:t>
-        </w:r>
-      </w:ins>
-      <w:ins w:id="73" w:author="ngramli" w:date="2016-05-20T14:34:00Z">
-        <w:r>
-          <w:t xml:space="preserve"> Since TMDLs are already established for temp in most basins. </w:t>
-        </w:r>
-      </w:ins>
-      <w:ins w:id="74" w:author="ngramli" w:date="2016-05-23T14:18:00Z">
-        <w:r>
-          <w:t>In otehres words display when it exceeds despite significant 7day trend.</w:t>
-        </w:r>
-      </w:ins>
-    </w:p>
-    <w:p>
-      <w:pPr>
-        <w:rPr>
-          <w:ins w:id="75" w:author="ngramli" w:date="2016-05-20T14:25:00Z"/>
-        </w:rPr>
-      </w:pPr>
-    </w:p>
-    <w:p>
-      <w:pPr>
-        <w:rPr>
-          <w:ins w:id="76" w:author="ngramli" w:date="2016-05-20T14:29:00Z"/>
-        </w:rPr>
-      </w:pPr>
-      <w:ins w:id="77" w:author="ngramli" w:date="2016-05-20T14:29:00Z">
-        <w:r>
-          <w:rPr>
-            <w:noProof/>
-          </w:rPr>
-          <w:lastRenderedPageBreak/>
-          <w:drawing>
-            <wp:inline distT="0" distB="0" distL="0" distR="0">
-              <wp:extent cx="6134100" cy="2971800"/>
-              <wp:effectExtent l="19050" t="0" r="19050" b="0"/>
-              <wp:docPr id="5" name="Chart 1"/>
-              <wp:cNvGraphicFramePr/>
-              <a:graphic xmlns:a="http://schemas.openxmlformats.org/drawingml/2006/main">
-                <a:graphicData uri="http://schemas.openxmlformats.org/drawingml/2006/chart">
-                  <c:chart xmlns:c="http://schemas.openxmlformats.org/drawingml/2006/chart" xmlns:r="http://schemas.openxmlformats.org/officeDocument/2006/relationships" r:id="rId13"/>
-                </a:graphicData>
-              </a:graphic>
-            </wp:inline>
-          </w:drawing>
-        </w:r>
-      </w:ins>
-    </w:p>
-    <w:p>
-      <w:pPr>
-        <w:rPr>
-          <w:ins w:id="78" w:author="ngramli" w:date="2016-05-20T14:29:00Z"/>
-        </w:rPr>
-      </w:pPr>
-    </w:p>
-    <w:p>
-      <w:pPr>
-        <w:rPr>
-          <w:ins w:id="79" w:author="ngramli" w:date="2016-05-23T14:09:00Z"/>
-        </w:rPr>
-      </w:pPr>
-      <w:ins w:id="80" w:author="ngramli" w:date="2016-05-20T14:29:00Z">
-        <w:r>
-          <w:t xml:space="preserve"> Could not get temperature p</w:t>
-        </w:r>
-      </w:ins>
-      <w:ins w:id="81" w:author="ngramli" w:date="2016-05-20T14:37:00Z">
-        <w:r>
-          <w:t>lots</w:t>
-        </w:r>
-      </w:ins>
-      <w:ins w:id="82" w:author="ngramli" w:date="2016-05-20T14:29:00Z">
-        <w:r>
-          <w:t xml:space="preserve"> to run. See error message in screen shot.</w:t>
-        </w:r>
-      </w:ins>
-    </w:p>
-    <w:p>
-      <w:pPr>
-        <w:rPr>
-          <w:ins w:id="83" w:author="ngramli" w:date="2016-05-23T14:09:00Z"/>
-        </w:rPr>
-      </w:pPr>
-      <w:ins w:id="84" w:author="ngramli" w:date="2016-05-23T14:09:00Z">
-        <w:r>
-          <w:t>Counld not get ecoli plots to run. See errot meassage in screen shot.</w:t>
-        </w:r>
-      </w:ins>
-    </w:p>
-    <w:p>
-      <w:pPr>
-        <w:rPr>
-          <w:ins w:id="85" w:author="ngramli" w:date="2016-05-26T11:01:00Z"/>
-        </w:rPr>
-      </w:pPr>
-      <w:ins w:id="86" w:author="ngramli" w:date="2016-05-23T14:10:00Z">
-        <w:r>
-          <w:t>pH plots ran!</w:t>
-        </w:r>
-      </w:ins>
-    </w:p>
-    <w:p>
-      <w:pPr>
-        <w:rPr>
-          <w:ins w:id="87" w:author="ngramli" w:date="2016-05-26T11:01:00Z"/>
-        </w:rPr>
-      </w:pPr>
-    </w:p>
-    <w:p>
-      <w:pPr>
-        <w:rPr>
-          <w:ins w:id="88" w:author="ngramli" w:date="2016-05-26T11:01:00Z"/>
-        </w:rPr>
-      </w:pPr>
-    </w:p>
-    <w:p>
-      <w:pPr>
-        <w:rPr>
-          <w:ins w:id="89" w:author="ngramli" w:date="2016-05-26T11:01:00Z"/>
-        </w:rPr>
-      </w:pPr>
-    </w:p>
-    <w:p>
-      <w:pPr>
-        <w:rPr>
-          <w:ins w:id="90" w:author="ngramli" w:date="2016-05-26T11:01:00Z"/>
-        </w:rPr>
-      </w:pPr>
-    </w:p>
-    <w:p>
-      <w:pPr>
-        <w:rPr>
-          <w:ins w:id="91" w:author="ngramli" w:date="2016-05-26T11:01:00Z"/>
-        </w:rPr>
-      </w:pPr>
-    </w:p>
-    <w:p>
-      <w:pPr>
-        <w:rPr>
-          <w:ins w:id="92" w:author="ngramli" w:date="2016-05-26T11:01:00Z"/>
-        </w:rPr>
-      </w:pPr>
-    </w:p>
-    <w:p>
-      <w:pPr>
-        <w:rPr>
-          <w:ins w:id="93" w:author="ngramli" w:date="2016-05-26T11:01:00Z"/>
-        </w:rPr>
-      </w:pPr>
-    </w:p>
-    <w:p>
-      <w:pPr>
-        <w:rPr>
-          <w:ins w:id="94" w:author="ngramli" w:date="2016-05-26T10:59:00Z"/>
-        </w:rPr>
-      </w:pPr>
-    </w:p>
-    <w:p>
-      <w:pPr>
-        <w:rPr>
-          <w:ins w:id="95" w:author="ngramli" w:date="2016-05-26T10:59:00Z"/>
-        </w:rPr>
-      </w:pPr>
-      <w:ins w:id="96" w:author="ngramli" w:date="2016-05-26T10:59:00Z">
-        <w:r>
-          <w:t>Review Data WQ Limited Water Bodies</w:t>
-        </w:r>
-      </w:ins>
-    </w:p>
-    <w:p>
-      <w:pPr>
-        <w:rPr>
-          <w:ins w:id="97" w:author="ngramli" w:date="2016-05-26T11:00:00Z"/>
-        </w:rPr>
-      </w:pPr>
-      <w:ins w:id="98" w:author="ngramli" w:date="2016-05-26T10:59:00Z">
-        <w:r>
-          <w:t>A condensed option, for visually purposes, of key fields</w:t>
-        </w:r>
-      </w:ins>
-      <w:ins w:id="99" w:author="ngramli" w:date="2016-05-26T11:01:00Z">
-        <w:r>
-          <w:t>( see screen shot below)</w:t>
-        </w:r>
-      </w:ins>
-    </w:p>
-    <w:p>
-      <w:pPr>
-        <w:rPr>
-          <w:ins w:id="100" w:author="ngramli" w:date="2016-05-20T14:30:00Z"/>
-        </w:rPr>
-      </w:pPr>
-      <w:ins w:id="101" w:author="ngramli" w:date="2016-05-26T11:00:00Z">
-        <w:r>
-          <w:rPr>
-            <w:noProof/>
-            <w:lang w:eastAsia="zh-TW"/>
-          </w:rPr>
-          <w:lastRenderedPageBreak/>
-          <w:pict>
-            <v:shape id="_x0000_s1034" type="#_x0000_t202" style="position:absolute;margin-left:339.55pt;margin-top:90.75pt;width:186.35pt;height:110.6pt;z-index:251668480;mso-width-percent:400;mso-height-percent:200;mso-width-percent:400;mso-height-percent:200;mso-width-relative:margin;mso-height-relative:margin">
-              <v:textbox style="mso-fit-shape-to-text:t">
-                <w:txbxContent>
-                  <w:p>
-                    <w:pPr>
-                      <w:rPr>
-                        <w:ins w:id="102" w:author="ngramli" w:date="2016-05-26T11:00:00Z"/>
-                      </w:rPr>
-                    </w:pPr>
-                    <w:ins w:id="103" w:author="ngramli" w:date="2016-05-26T11:00:00Z">
-                      <w:r>
-                        <w:t>This report is so widespread. Key information is to the right and it is hard to navigate.</w:t>
-                      </w:r>
-                    </w:ins>
-                  </w:p>
-                  <w:p>
-                    <w:pPr>
-                      <w:rPr>
-                        <w:ins w:id="104" w:author="ngramli" w:date="2016-05-26T11:01:00Z"/>
-                      </w:rPr>
-                    </w:pPr>
-                    <w:ins w:id="105" w:author="ngramli" w:date="2016-05-26T11:01:00Z">
-                      <w:r>
-                        <w:t>Option 2 report for condensed version</w:t>
-                      </w:r>
-                    </w:ins>
-                  </w:p>
-                  <w:p>
-                    <w:pPr>
-                      <w:rPr>
-                        <w:ins w:id="106" w:author="ngramli" w:date="2016-05-26T11:01:00Z"/>
-                      </w:rPr>
-                    </w:pPr>
-                    <w:ins w:id="107" w:author="ngramli" w:date="2016-05-26T11:01:00Z">
-                      <w:r>
-                        <w:t xml:space="preserve">Or </w:t>
-                      </w:r>
-                    </w:ins>
-                  </w:p>
-                  <w:p>
-                    <w:ins w:id="108" w:author="ngramli" w:date="2016-05-26T11:01:00Z">
-                      <w:r>
-                        <w:t>Download would be helpful for cleaning up data to have relevant fiels.</w:t>
-                      </w:r>
-                    </w:ins>
-                  </w:p>
-                </w:txbxContent>
-              </v:textbox>
-            </v:shape>
-          </w:pict>
-        </w:r>
-        <w:r>
-          <w:rPr>
-            <w:noProof/>
-          </w:rPr>
-          <w:drawing>
-            <wp:inline distT="0" distB="0" distL="0" distR="0">
-              <wp:extent cx="5943600" cy="4209420"/>
-              <wp:effectExtent l="19050" t="0" r="0" b="0"/>
-              <wp:docPr id="8" name="Picture 1" descr="C:\Users\ngramli\Desktop\data review WQ limited bodies.JPG"/>
-              <wp:cNvGraphicFramePr>
-                <a:graphicFrameLocks xmlns:a="http://schemas.openxmlformats.org/drawingml/2006/main" noChangeAspect="1"/>
-              </wp:cNvGraphicFramePr>
-              <a:graphic xmlns:a="http://schemas.openxmlformats.org/drawingml/2006/main">
-                <a:graphicData uri="http://schemas.openxmlformats.org/drawingml/2006/picture">
-                  <pic:pic xmlns:pic="http://schemas.openxmlformats.org/drawingml/2006/picture">
-                    <pic:nvPicPr>
-                      <pic:cNvPr id="0" name="Picture 1" descr="C:\Users\ngramli\Desktop\data review WQ limited bodies.JPG"/>
-                      <pic:cNvPicPr>
-                        <a:picLocks noChangeAspect="1" noChangeArrowheads="1"/>
-                      </pic:cNvPicPr>
-                    </pic:nvPicPr>
-                    <pic:blipFill>
-                      <a:blip r:embed="rId14" cstate="print"/>
-                      <a:srcRect/>
-                      <a:stretch>
-                        <a:fillRect/>
-                      </a:stretch>
-                    </pic:blipFill>
-                    <pic:spPr bwMode="auto">
-                      <a:xfrm>
-                        <a:off x="0" y="0"/>
-                        <a:ext cx="5943600" cy="4209420"/>
-                      </a:xfrm>
-                      <a:prstGeom prst="rect">
-                        <a:avLst/>
-                      </a:prstGeom>
-                      <a:noFill/>
-                      <a:ln w="9525">
-                        <a:noFill/>
-                        <a:miter lim="800000"/>
-                        <a:headEnd/>
-                        <a:tailEnd/>
-                      </a:ln>
-                    </pic:spPr>
-                  </pic:pic>
-                </a:graphicData>
-              </a:graphic>
-            </wp:inline>
-          </w:drawing>
-        </w:r>
-      </w:ins>
-    </w:p>
-    <w:p>
-      <w:pPr>
-        <w:rPr>
-          <w:ins w:id="109" w:author="ngramli" w:date="2016-05-23T14:17:00Z"/>
-        </w:rPr>
-      </w:pPr>
-      <w:ins w:id="110" w:author="ngramli" w:date="2016-05-20T14:30:00Z">
-        <w:r>
-          <w:rPr>
-            <w:noProof/>
-          </w:rPr>
-          <w:lastRenderedPageBreak/>
-          <w:drawing>
-            <wp:inline distT="0" distB="0" distL="0" distR="0">
-              <wp:extent cx="5943600" cy="4783147"/>
-              <wp:effectExtent l="19050" t="0" r="0" b="0"/>
-              <wp:docPr id="6" name="Picture 1" descr="C:\Users\ngramli\Desktop\temep 2nd parameter.JPG"/>
-              <wp:cNvGraphicFramePr>
-                <a:graphicFrameLocks xmlns:a="http://schemas.openxmlformats.org/drawingml/2006/main" noChangeAspect="1"/>
-              </wp:cNvGraphicFramePr>
-              <a:graphic xmlns:a="http://schemas.openxmlformats.org/drawingml/2006/main">
-                <a:graphicData uri="http://schemas.openxmlformats.org/drawingml/2006/picture">
-                  <pic:pic xmlns:pic="http://schemas.openxmlformats.org/drawingml/2006/picture">
-                    <pic:nvPicPr>
-                      <pic:cNvPr id="0" name="Picture 1" descr="C:\Users\ngramli\Desktop\temep 2nd parameter.JPG"/>
-                      <pic:cNvPicPr>
-                        <a:picLocks noChangeAspect="1" noChangeArrowheads="1"/>
-                      </pic:cNvPicPr>
-                    </pic:nvPicPr>
-                    <pic:blipFill>
-                      <a:blip r:embed="rId15" cstate="print"/>
-                      <a:srcRect/>
-                      <a:stretch>
-                        <a:fillRect/>
-                      </a:stretch>
-                    </pic:blipFill>
-                    <pic:spPr bwMode="auto">
-                      <a:xfrm>
-                        <a:off x="0" y="0"/>
-                        <a:ext cx="5943600" cy="4783147"/>
-                      </a:xfrm>
-                      <a:prstGeom prst="rect">
-                        <a:avLst/>
-                      </a:prstGeom>
-                      <a:noFill/>
-                      <a:ln w="9525">
-                        <a:noFill/>
-                        <a:miter lim="800000"/>
-                        <a:headEnd/>
-                        <a:tailEnd/>
-                      </a:ln>
-                    </pic:spPr>
-                  </pic:pic>
-                </a:graphicData>
-              </a:graphic>
-            </wp:inline>
-          </w:drawing>
-        </w:r>
-      </w:ins>
-    </w:p>
-    <w:p>
-      <w:pPr>
-        <w:rPr>
-          <w:ins w:id="111" w:author="ngramli" w:date="2016-05-23T14:17:00Z"/>
-        </w:rPr>
-      </w:pPr>
-    </w:p>
-    <w:p>
-      <w:ins w:id="112" w:author="ngramli" w:date="2016-05-23T14:17:00Z">
-        <w:r>
-          <w:rPr>
-            <w:noProof/>
-          </w:rPr>
-          <w:lastRenderedPageBreak/>
-          <w:drawing>
-            <wp:inline distT="0" distB="0" distL="0" distR="0">
-              <wp:extent cx="5943600" cy="4291368"/>
-              <wp:effectExtent l="19050" t="0" r="0" b="0"/>
-              <wp:docPr id="4" name="Picture 1" descr="C:\Users\ngramli\Desktop\ecoli.yamhill.JPG"/>
-              <wp:cNvGraphicFramePr>
-                <a:graphicFrameLocks xmlns:a="http://schemas.openxmlformats.org/drawingml/2006/main" noChangeAspect="1"/>
-              </wp:cNvGraphicFramePr>
-              <a:graphic xmlns:a="http://schemas.openxmlformats.org/drawingml/2006/main">
-                <a:graphicData uri="http://schemas.openxmlformats.org/drawingml/2006/picture">
-                  <pic:pic xmlns:pic="http://schemas.openxmlformats.org/drawingml/2006/picture">
-                    <pic:nvPicPr>
-                      <pic:cNvPr id="0" name="Picture 1" descr="C:\Users\ngramli\Desktop\ecoli.yamhill.JPG"/>
-                      <pic:cNvPicPr>
-                        <a:picLocks noChangeAspect="1" noChangeArrowheads="1"/>
-                      </pic:cNvPicPr>
-                    </pic:nvPicPr>
-                    <pic:blipFill>
-                      <a:blip r:embed="rId16" cstate="print"/>
-                      <a:srcRect/>
-                      <a:stretch>
-                        <a:fillRect/>
-                      </a:stretch>
-                    </pic:blipFill>
-                    <pic:spPr bwMode="auto">
-                      <a:xfrm>
-                        <a:off x="0" y="0"/>
-                        <a:ext cx="5943600" cy="4291368"/>
-                      </a:xfrm>
-                      <a:prstGeom prst="rect">
-                        <a:avLst/>
-                      </a:prstGeom>
-                      <a:noFill/>
-                      <a:ln w="9525">
-                        <a:noFill/>
-                        <a:miter lim="800000"/>
-                        <a:headEnd/>
-                        <a:tailEnd/>
-                      </a:ln>
-                    </pic:spPr>
-                  </pic:pic>
-                </a:graphicData>
-              </a:graphic>
-            </wp:inline>
-          </w:drawing>
-        </w:r>
-      </w:ins>
-    </w:p>
     <w:sectPr>
       <w:pgSz w:w="12240" w:h="15840"/>
       <w:pgMar w:top="1440" w:right="1440" w:bottom="1440" w:left="1440" w:header="720" w:footer="720" w:gutter="0"/>
@@ -3108,207 +2524,276 @@
 </w:document>
 </file>
 
-<file path=word/comments.xml><?xml version="1.0" encoding="utf-8"?>
-<w:comments xmlns:ve="http://schemas.openxmlformats.org/markup-compatibility/2006" xmlns:o="urn:schemas-microsoft-com:office:office" xmlns:r="http://schemas.openxmlformats.org/officeDocument/2006/relationships" xmlns:m="http://schemas.openxmlformats.org/officeDocument/2006/math" xmlns:v="urn:schemas-microsoft-com:vml" xmlns:wp="http://schemas.openxmlformats.org/drawingml/2006/wordprocessingDrawing" xmlns:w10="urn:schemas-microsoft-com:office:word" xmlns:w="http://schemas.openxmlformats.org/wordprocessingml/2006/main" xmlns:wne="http://schemas.microsoft.com/office/word/2006/wordml">
-  <w:comment w:id="0" w:author="ngramli" w:date="2016-05-26T11:03:00Z" w:initials="n">
-    <w:p>
-      <w:pPr>
-        <w:pStyle w:val="CommentText"/>
-      </w:pPr>
-      <w:r>
-        <w:rPr>
-          <w:rStyle w:val="CommentReference"/>
-        </w:rPr>
-        <w:annotationRef/>
-      </w:r>
-      <w:r>
-        <w:t>Scr</w:t>
-      </w:r>
-      <w:r>
-        <w:t>een</w:t>
-      </w:r>
-      <w:r>
-        <w:t>shots should be from version 2.1?</w:t>
-      </w:r>
-    </w:p>
-  </w:comment>
-  <w:comment w:id="19" w:author="ngramli" w:date="2016-05-26T11:03:00Z" w:initials="n">
-    <w:p>
-      <w:pPr>
-        <w:pStyle w:val="CommentText"/>
-      </w:pPr>
-      <w:r>
-        <w:rPr>
-          <w:rStyle w:val="CommentReference"/>
-        </w:rPr>
-        <w:annotationRef/>
-      </w:r>
-      <w:r>
-        <w:t>Can we recommend here how many years of data is needed for a trend?</w:t>
-      </w:r>
-      <w:r>
-        <w:t xml:space="preserve"> I ran it for 3 years, and could not plot an</w:t>
-      </w:r>
-      <w:r>
-        <w:t>y</w:t>
-      </w:r>
-      <w:r>
-        <w:t xml:space="preserve"> </w:t>
-      </w:r>
-      <w:r>
-        <w:t xml:space="preserve">significant trends </w:t>
-      </w:r>
-      <w:proofErr w:type="spellStart"/>
-      <w:r>
-        <w:t>trends</w:t>
-      </w:r>
-      <w:proofErr w:type="spellEnd"/>
-      <w:r>
-        <w:t>.</w:t>
-      </w:r>
-    </w:p>
-  </w:comment>
-  <w:comment w:id="21" w:author="ngramli" w:date="2016-05-26T11:03:00Z" w:initials="n">
-    <w:p>
-      <w:pPr>
-        <w:pStyle w:val="CommentText"/>
-      </w:pPr>
-      <w:r>
-        <w:rPr>
-          <w:rStyle w:val="CommentReference"/>
-        </w:rPr>
-        <w:annotationRef/>
-      </w:r>
-      <w:r>
-        <w:t xml:space="preserve">For this </w:t>
-      </w:r>
-      <w:proofErr w:type="gramStart"/>
-      <w:r>
-        <w:t>report  is</w:t>
-      </w:r>
-      <w:proofErr w:type="gramEnd"/>
-      <w:r>
-        <w:t xml:space="preserve"> it only A &amp; B data</w:t>
-      </w:r>
-      <w:r>
-        <w:t xml:space="preserve"> then? Or is that all that gets loaded into element </w:t>
-      </w:r>
-      <w:proofErr w:type="spellStart"/>
-      <w:r>
-        <w:t>lasar</w:t>
-      </w:r>
-      <w:proofErr w:type="spellEnd"/>
-      <w:r>
-        <w:t>?</w:t>
-      </w:r>
-      <w:r>
-        <w:t xml:space="preserve"> A lot of new staff in WR.</w:t>
-      </w:r>
-    </w:p>
-  </w:comment>
-  <w:comment w:id="23" w:author="ngramli" w:date="2016-05-26T11:03:00Z" w:initials="n">
-    <w:p>
-      <w:pPr>
-        <w:pStyle w:val="CommentText"/>
-      </w:pPr>
-      <w:r>
-        <w:rPr>
-          <w:rStyle w:val="CommentReference"/>
-        </w:rPr>
-        <w:annotationRef/>
-      </w:r>
-      <w:r>
-        <w:t xml:space="preserve">Report option 2 or download of this data for manipulation would be helpful. Report may be too </w:t>
-      </w:r>
-      <w:proofErr w:type="spellStart"/>
-      <w:r>
-        <w:t>extensive</w:t>
-      </w:r>
-      <w:proofErr w:type="spellEnd"/>
-      <w:r>
-        <w:t xml:space="preserve"> to follow back and forth.</w:t>
-      </w:r>
-    </w:p>
-  </w:comment>
-  <w:comment w:id="26" w:author="ngramli" w:date="2016-05-26T11:03:00Z" w:initials="n">
-    <w:p>
-      <w:pPr>
-        <w:pStyle w:val="CommentText"/>
-      </w:pPr>
-      <w:r>
-        <w:rPr>
-          <w:rStyle w:val="CommentReference"/>
-        </w:rPr>
-        <w:annotationRef/>
-      </w:r>
-      <w:r>
-        <w:t>AG plans provide summary on WQ limited bodies with TMDLs and 303(d) listings needing TMDLs.</w:t>
-      </w:r>
-    </w:p>
-  </w:comment>
-  <w:comment w:id="29" w:author="ngramli" w:date="2016-05-26T11:03:00Z" w:initials="n">
-    <w:p>
-      <w:pPr>
-        <w:pStyle w:val="CommentText"/>
-      </w:pPr>
-      <w:r>
-        <w:rPr>
-          <w:rStyle w:val="CommentReference"/>
-        </w:rPr>
-        <w:annotationRef/>
-      </w:r>
-      <w:r>
-        <w:t xml:space="preserve">I think this link should be used </w:t>
-      </w:r>
-      <w:hyperlink r:id="rId1" w:history="1">
-        <w:r>
-          <w:rPr>
-            <w:rStyle w:val="Hyperlink"/>
-          </w:rPr>
-          <w:t>http://www.deq.state.or.us/wq/assessment/assessment.htm</w:t>
-        </w:r>
-      </w:hyperlink>
-      <w:r>
-        <w:t xml:space="preserve"> This </w:t>
-      </w:r>
-      <w:proofErr w:type="spellStart"/>
-      <w:r>
-        <w:t>wa</w:t>
-      </w:r>
-      <w:proofErr w:type="spellEnd"/>
-      <w:r>
-        <w:t xml:space="preserve"> y</w:t>
-      </w:r>
-      <w:r>
-        <w:t xml:space="preserve"> </w:t>
-      </w:r>
-      <w:proofErr w:type="spellStart"/>
-      <w:r>
-        <w:t>ou</w:t>
-      </w:r>
-      <w:proofErr w:type="spellEnd"/>
-      <w:r>
-        <w:t xml:space="preserve"> get most current </w:t>
-      </w:r>
-      <w:proofErr w:type="spellStart"/>
-      <w:r>
-        <w:t>lsit</w:t>
-      </w:r>
-      <w:proofErr w:type="spellEnd"/>
-      <w:r>
-        <w:t xml:space="preserve"> and GIS option. The current link brings you to GIS, which not everyone has ARC GIS or ability to use the GIS feature.</w:t>
-      </w:r>
-      <w:r>
-        <w:t xml:space="preserve"> A lot of new staff in WR.</w:t>
-      </w:r>
-    </w:p>
-  </w:comment>
-</w:comments>
-</file>
-
 <file path=word/numbering.xml><?xml version="1.0" encoding="utf-8"?>
 <w:numbering xmlns:ve="http://schemas.openxmlformats.org/markup-compatibility/2006" xmlns:o="urn:schemas-microsoft-com:office:office" xmlns:r="http://schemas.openxmlformats.org/officeDocument/2006/relationships" xmlns:m="http://schemas.openxmlformats.org/officeDocument/2006/math" xmlns:v="urn:schemas-microsoft-com:vml" xmlns:wp="http://schemas.openxmlformats.org/drawingml/2006/wordprocessingDrawing" xmlns:w10="urn:schemas-microsoft-com:office:word" xmlns:w="http://schemas.openxmlformats.org/wordprocessingml/2006/main" xmlns:wne="http://schemas.microsoft.com/office/word/2006/wordml">
   <w:abstractNum w:abstractNumId="0">
+    <w:nsid w:val="05FD644D"/>
+    <w:multiLevelType w:val="hybridMultilevel"/>
+    <w:tmpl w:val="2FE84D60"/>
+    <w:lvl w:ilvl="0" w:tplc="0409000F">
+      <w:start w:val="1"/>
+      <w:numFmt w:val="decimal"/>
+      <w:lvlText w:val="%1."/>
+      <w:lvlJc w:val="left"/>
+      <w:pPr>
+        <w:ind w:left="720" w:hanging="360"/>
+      </w:pPr>
+      <w:rPr>
+        <w:rFonts w:hint="default"/>
+      </w:rPr>
+    </w:lvl>
+    <w:lvl w:ilvl="1" w:tplc="04090019" w:tentative="1">
+      <w:start w:val="1"/>
+      <w:numFmt w:val="lowerLetter"/>
+      <w:lvlText w:val="%2."/>
+      <w:lvlJc w:val="left"/>
+      <w:pPr>
+        <w:ind w:left="1440" w:hanging="360"/>
+      </w:pPr>
+    </w:lvl>
+    <w:lvl w:ilvl="2" w:tplc="0409001B" w:tentative="1">
+      <w:start w:val="1"/>
+      <w:numFmt w:val="lowerRoman"/>
+      <w:lvlText w:val="%3."/>
+      <w:lvlJc w:val="right"/>
+      <w:pPr>
+        <w:ind w:left="2160" w:hanging="180"/>
+      </w:pPr>
+    </w:lvl>
+    <w:lvl w:ilvl="3" w:tplc="0409000F" w:tentative="1">
+      <w:start w:val="1"/>
+      <w:numFmt w:val="decimal"/>
+      <w:lvlText w:val="%4."/>
+      <w:lvlJc w:val="left"/>
+      <w:pPr>
+        <w:ind w:left="2880" w:hanging="360"/>
+      </w:pPr>
+    </w:lvl>
+    <w:lvl w:ilvl="4" w:tplc="04090019" w:tentative="1">
+      <w:start w:val="1"/>
+      <w:numFmt w:val="lowerLetter"/>
+      <w:lvlText w:val="%5."/>
+      <w:lvlJc w:val="left"/>
+      <w:pPr>
+        <w:ind w:left="3600" w:hanging="360"/>
+      </w:pPr>
+    </w:lvl>
+    <w:lvl w:ilvl="5" w:tplc="0409001B" w:tentative="1">
+      <w:start w:val="1"/>
+      <w:numFmt w:val="lowerRoman"/>
+      <w:lvlText w:val="%6."/>
+      <w:lvlJc w:val="right"/>
+      <w:pPr>
+        <w:ind w:left="4320" w:hanging="180"/>
+      </w:pPr>
+    </w:lvl>
+    <w:lvl w:ilvl="6" w:tplc="0409000F" w:tentative="1">
+      <w:start w:val="1"/>
+      <w:numFmt w:val="decimal"/>
+      <w:lvlText w:val="%7."/>
+      <w:lvlJc w:val="left"/>
+      <w:pPr>
+        <w:ind w:left="5040" w:hanging="360"/>
+      </w:pPr>
+    </w:lvl>
+    <w:lvl w:ilvl="7" w:tplc="04090019" w:tentative="1">
+      <w:start w:val="1"/>
+      <w:numFmt w:val="lowerLetter"/>
+      <w:lvlText w:val="%8."/>
+      <w:lvlJc w:val="left"/>
+      <w:pPr>
+        <w:ind w:left="5760" w:hanging="360"/>
+      </w:pPr>
+    </w:lvl>
+    <w:lvl w:ilvl="8" w:tplc="0409001B" w:tentative="1">
+      <w:start w:val="1"/>
+      <w:numFmt w:val="lowerRoman"/>
+      <w:lvlText w:val="%9."/>
+      <w:lvlJc w:val="right"/>
+      <w:pPr>
+        <w:ind w:left="6480" w:hanging="180"/>
+      </w:pPr>
+    </w:lvl>
+  </w:abstractNum>
+  <w:abstractNum w:abstractNumId="1">
+    <w:nsid w:val="1AEB5621"/>
+    <w:multiLevelType w:val="hybridMultilevel"/>
+    <w:tmpl w:val="FF90F4DE"/>
+    <w:lvl w:ilvl="0" w:tplc="0409000F">
+      <w:start w:val="1"/>
+      <w:numFmt w:val="decimal"/>
+      <w:lvlText w:val="%1."/>
+      <w:lvlJc w:val="left"/>
+      <w:pPr>
+        <w:ind w:left="720" w:hanging="360"/>
+      </w:pPr>
+      <w:rPr>
+        <w:rFonts w:hint="default"/>
+      </w:rPr>
+    </w:lvl>
+    <w:lvl w:ilvl="1" w:tplc="04090019" w:tentative="1">
+      <w:start w:val="1"/>
+      <w:numFmt w:val="lowerLetter"/>
+      <w:lvlText w:val="%2."/>
+      <w:lvlJc w:val="left"/>
+      <w:pPr>
+        <w:ind w:left="1440" w:hanging="360"/>
+      </w:pPr>
+    </w:lvl>
+    <w:lvl w:ilvl="2" w:tplc="0409001B" w:tentative="1">
+      <w:start w:val="1"/>
+      <w:numFmt w:val="lowerRoman"/>
+      <w:lvlText w:val="%3."/>
+      <w:lvlJc w:val="right"/>
+      <w:pPr>
+        <w:ind w:left="2160" w:hanging="180"/>
+      </w:pPr>
+    </w:lvl>
+    <w:lvl w:ilvl="3" w:tplc="0409000F" w:tentative="1">
+      <w:start w:val="1"/>
+      <w:numFmt w:val="decimal"/>
+      <w:lvlText w:val="%4."/>
+      <w:lvlJc w:val="left"/>
+      <w:pPr>
+        <w:ind w:left="2880" w:hanging="360"/>
+      </w:pPr>
+    </w:lvl>
+    <w:lvl w:ilvl="4" w:tplc="04090019" w:tentative="1">
+      <w:start w:val="1"/>
+      <w:numFmt w:val="lowerLetter"/>
+      <w:lvlText w:val="%5."/>
+      <w:lvlJc w:val="left"/>
+      <w:pPr>
+        <w:ind w:left="3600" w:hanging="360"/>
+      </w:pPr>
+    </w:lvl>
+    <w:lvl w:ilvl="5" w:tplc="0409001B" w:tentative="1">
+      <w:start w:val="1"/>
+      <w:numFmt w:val="lowerRoman"/>
+      <w:lvlText w:val="%6."/>
+      <w:lvlJc w:val="right"/>
+      <w:pPr>
+        <w:ind w:left="4320" w:hanging="180"/>
+      </w:pPr>
+    </w:lvl>
+    <w:lvl w:ilvl="6" w:tplc="0409000F" w:tentative="1">
+      <w:start w:val="1"/>
+      <w:numFmt w:val="decimal"/>
+      <w:lvlText w:val="%7."/>
+      <w:lvlJc w:val="left"/>
+      <w:pPr>
+        <w:ind w:left="5040" w:hanging="360"/>
+      </w:pPr>
+    </w:lvl>
+    <w:lvl w:ilvl="7" w:tplc="04090019" w:tentative="1">
+      <w:start w:val="1"/>
+      <w:numFmt w:val="lowerLetter"/>
+      <w:lvlText w:val="%8."/>
+      <w:lvlJc w:val="left"/>
+      <w:pPr>
+        <w:ind w:left="5760" w:hanging="360"/>
+      </w:pPr>
+    </w:lvl>
+    <w:lvl w:ilvl="8" w:tplc="0409001B" w:tentative="1">
+      <w:start w:val="1"/>
+      <w:numFmt w:val="lowerRoman"/>
+      <w:lvlText w:val="%9."/>
+      <w:lvlJc w:val="right"/>
+      <w:pPr>
+        <w:ind w:left="6480" w:hanging="180"/>
+      </w:pPr>
+    </w:lvl>
+  </w:abstractNum>
+  <w:abstractNum w:abstractNumId="2">
+    <w:nsid w:val="54021981"/>
+    <w:multiLevelType w:val="hybridMultilevel"/>
+    <w:tmpl w:val="6CB85DB8"/>
+    <w:lvl w:ilvl="0" w:tplc="0409000F">
+      <w:start w:val="1"/>
+      <w:numFmt w:val="decimal"/>
+      <w:lvlText w:val="%1."/>
+      <w:lvlJc w:val="left"/>
+      <w:pPr>
+        <w:ind w:left="720" w:hanging="360"/>
+      </w:pPr>
+      <w:rPr>
+        <w:rFonts w:hint="default"/>
+      </w:rPr>
+    </w:lvl>
+    <w:lvl w:ilvl="1" w:tplc="04090019" w:tentative="1">
+      <w:start w:val="1"/>
+      <w:numFmt w:val="lowerLetter"/>
+      <w:lvlText w:val="%2."/>
+      <w:lvlJc w:val="left"/>
+      <w:pPr>
+        <w:ind w:left="1440" w:hanging="360"/>
+      </w:pPr>
+    </w:lvl>
+    <w:lvl w:ilvl="2" w:tplc="0409001B" w:tentative="1">
+      <w:start w:val="1"/>
+      <w:numFmt w:val="lowerRoman"/>
+      <w:lvlText w:val="%3."/>
+      <w:lvlJc w:val="right"/>
+      <w:pPr>
+        <w:ind w:left="2160" w:hanging="180"/>
+      </w:pPr>
+    </w:lvl>
+    <w:lvl w:ilvl="3" w:tplc="0409000F" w:tentative="1">
+      <w:start w:val="1"/>
+      <w:numFmt w:val="decimal"/>
+      <w:lvlText w:val="%4."/>
+      <w:lvlJc w:val="left"/>
+      <w:pPr>
+        <w:ind w:left="2880" w:hanging="360"/>
+      </w:pPr>
+    </w:lvl>
+    <w:lvl w:ilvl="4" w:tplc="04090019" w:tentative="1">
+      <w:start w:val="1"/>
+      <w:numFmt w:val="lowerLetter"/>
+      <w:lvlText w:val="%5."/>
+      <w:lvlJc w:val="left"/>
+      <w:pPr>
+        <w:ind w:left="3600" w:hanging="360"/>
+      </w:pPr>
+    </w:lvl>
+    <w:lvl w:ilvl="5" w:tplc="0409001B" w:tentative="1">
+      <w:start w:val="1"/>
+      <w:numFmt w:val="lowerRoman"/>
+      <w:lvlText w:val="%6."/>
+      <w:lvlJc w:val="right"/>
+      <w:pPr>
+        <w:ind w:left="4320" w:hanging="180"/>
+      </w:pPr>
+    </w:lvl>
+    <w:lvl w:ilvl="6" w:tplc="0409000F" w:tentative="1">
+      <w:start w:val="1"/>
+      <w:numFmt w:val="decimal"/>
+      <w:lvlText w:val="%7."/>
+      <w:lvlJc w:val="left"/>
+      <w:pPr>
+        <w:ind w:left="5040" w:hanging="360"/>
+      </w:pPr>
+    </w:lvl>
+    <w:lvl w:ilvl="7" w:tplc="04090019" w:tentative="1">
+      <w:start w:val="1"/>
+      <w:numFmt w:val="lowerLetter"/>
+      <w:lvlText w:val="%8."/>
+      <w:lvlJc w:val="left"/>
+      <w:pPr>
+        <w:ind w:left="5760" w:hanging="360"/>
+      </w:pPr>
+    </w:lvl>
+    <w:lvl w:ilvl="8" w:tplc="0409001B" w:tentative="1">
+      <w:start w:val="1"/>
+      <w:numFmt w:val="lowerRoman"/>
+      <w:lvlText w:val="%9."/>
+      <w:lvlJc w:val="right"/>
+      <w:pPr>
+        <w:ind w:left="6480" w:hanging="180"/>
+      </w:pPr>
+    </w:lvl>
+  </w:abstractNum>
+  <w:abstractNum w:abstractNumId="3">
     <w:nsid w:val="589234BF"/>
     <w:multiLevelType w:val="hybridMultilevel"/>
     <w:tmpl w:val="F614E2E8"/>
@@ -3397,7 +2882,7 @@
       </w:pPr>
     </w:lvl>
   </w:abstractNum>
-  <w:abstractNum w:abstractNumId="1">
+  <w:abstractNum w:abstractNumId="4">
     <w:nsid w:val="680C53D5"/>
     <w:multiLevelType w:val="hybridMultilevel"/>
     <w:tmpl w:val="C8B43D0E"/>
@@ -3486,7 +2971,7 @@
       </w:pPr>
     </w:lvl>
   </w:abstractNum>
-  <w:abstractNum w:abstractNumId="2">
+  <w:abstractNum w:abstractNumId="5">
     <w:nsid w:val="69286A49"/>
     <w:multiLevelType w:val="hybridMultilevel"/>
     <w:tmpl w:val="4E7077C2"/>
@@ -3576,7 +3061,7 @@
       </w:pPr>
     </w:lvl>
   </w:abstractNum>
-  <w:abstractNum w:abstractNumId="3">
+  <w:abstractNum w:abstractNumId="6">
     <w:nsid w:val="749E26E4"/>
     <w:multiLevelType w:val="hybridMultilevel"/>
     <w:tmpl w:val="FAE48EEC"/>
@@ -3667,16 +3152,25 @@
     </w:lvl>
   </w:abstractNum>
   <w:num w:numId="1">
+    <w:abstractNumId w:val="6"/>
+  </w:num>
+  <w:num w:numId="2">
+    <w:abstractNumId w:val="4"/>
+  </w:num>
+  <w:num w:numId="3">
+    <w:abstractNumId w:val="5"/>
+  </w:num>
+  <w:num w:numId="4">
     <w:abstractNumId w:val="3"/>
   </w:num>
-  <w:num w:numId="2">
+  <w:num w:numId="5">
+    <w:abstractNumId w:val="0"/>
+  </w:num>
+  <w:num w:numId="6">
     <w:abstractNumId w:val="1"/>
   </w:num>
-  <w:num w:numId="3">
+  <w:num w:numId="7">
     <w:abstractNumId w:val="2"/>
-  </w:num>
-  <w:num w:numId="4">
-    <w:abstractNumId w:val="0"/>
   </w:num>
 </w:numbering>
 </file>
@@ -3936,7 +3430,6 @@
   <w:style w:type="character" w:default="1" w:styleId="DefaultParagraphFont">
     <w:name w:val="Default Paragraph Font"/>
     <w:uiPriority w:val="1"/>
-    <w:semiHidden/>
     <w:unhideWhenUsed/>
   </w:style>
   <w:style w:type="table" w:default="1" w:styleId="TableNormal">
@@ -4245,361 +3738,6 @@
 </w:styles>
 </file>
 
-<file path=word/charts/chart1.xml><?xml version="1.0" encoding="utf-8"?>
-<c:chartSpace xmlns:c="http://schemas.openxmlformats.org/drawingml/2006/chart" xmlns:a="http://schemas.openxmlformats.org/drawingml/2006/main" xmlns:r="http://schemas.openxmlformats.org/officeDocument/2006/relationships">
-  <c:date1904 val="1"/>
-  <c:lang val="en-US"/>
-  <c:chart>
-    <c:title>
-      <c:tx>
-        <c:rich>
-          <a:bodyPr/>
-          <a:lstStyle/>
-          <a:p>
-            <a:pPr>
-              <a:defRPr/>
-            </a:pPr>
-            <a:r>
-              <a:rPr lang="en-US" dirty="0">
-                <a:latin typeface="Arial" pitchFamily="34" charset="0"/>
-                <a:cs typeface="Arial" pitchFamily="34" charset="0"/>
-              </a:rPr>
-              <a:t>Temperature  (°C) Above 18 Degrees C</a:t>
-            </a:r>
-          </a:p>
-          <a:p>
-            <a:pPr>
-              <a:defRPr/>
-            </a:pPr>
-            <a:r>
-              <a:rPr lang="en-US" dirty="0">
-                <a:latin typeface="Arial" pitchFamily="34" charset="0"/>
-                <a:cs typeface="Arial" pitchFamily="34" charset="0"/>
-              </a:rPr>
-              <a:t>Critical Summer</a:t>
-            </a:r>
-            <a:r>
-              <a:rPr lang="en-US" baseline="0" dirty="0">
-                <a:latin typeface="Arial" pitchFamily="34" charset="0"/>
-                <a:cs typeface="Arial" pitchFamily="34" charset="0"/>
-              </a:rPr>
-              <a:t> </a:t>
-            </a:r>
-            <a:r>
-              <a:rPr lang="en-US" baseline="0" dirty="0" smtClean="0">
-                <a:latin typeface="Arial" pitchFamily="34" charset="0"/>
-                <a:cs typeface="Arial" pitchFamily="34" charset="0"/>
-              </a:rPr>
-              <a:t>Months</a:t>
-            </a:r>
-          </a:p>
-          <a:p>
-            <a:pPr>
-              <a:defRPr/>
-            </a:pPr>
-            <a:r>
-              <a:rPr lang="en-US" baseline="0" dirty="0" smtClean="0">
-                <a:latin typeface="Arial" pitchFamily="34" charset="0"/>
-                <a:cs typeface="Arial" pitchFamily="34" charset="0"/>
-              </a:rPr>
-              <a:t>Jun &amp; Aug</a:t>
-            </a:r>
-          </a:p>
-          <a:p>
-            <a:pPr>
-              <a:defRPr/>
-            </a:pPr>
-            <a:r>
-              <a:rPr lang="en-US" baseline="0" dirty="0" smtClean="0">
-                <a:latin typeface="Arial" pitchFamily="34" charset="0"/>
-                <a:cs typeface="Arial" pitchFamily="34" charset="0"/>
-              </a:rPr>
-              <a:t>2013-2015 Ambient Site Data</a:t>
-            </a:r>
-            <a:endParaRPr lang="en-US" dirty="0">
-              <a:latin typeface="Arial" pitchFamily="34" charset="0"/>
-              <a:cs typeface="Arial" pitchFamily="34" charset="0"/>
-            </a:endParaRPr>
-          </a:p>
-        </c:rich>
-      </c:tx>
-      <c:layout/>
-    </c:title>
-    <c:plotArea>
-      <c:layout/>
-      <c:barChart>
-        <c:barDir val="col"/>
-        <c:grouping val="clustered"/>
-        <c:ser>
-          <c:idx val="0"/>
-          <c:order val="0"/>
-          <c:tx>
-            <c:strRef>
-              <c:f>Sheet3!$D$1:$D$2</c:f>
-              <c:strCache>
-                <c:ptCount val="1"/>
-                <c:pt idx="0">
-                  <c:v>Temperature  (°C) Above 18 Degrees C</c:v>
-                </c:pt>
-              </c:strCache>
-            </c:strRef>
-          </c:tx>
-          <c:cat>
-            <c:multiLvlStrRef>
-              <c:f>Sheet3!$B$3:$C$31</c:f>
-              <c:multiLvlStrCache>
-                <c:ptCount val="29"/>
-                <c:lvl>
-                  <c:pt idx="0">
-                    <c:v>13-Aug</c:v>
-                  </c:pt>
-                  <c:pt idx="1">
-                    <c:v>14-Aug</c:v>
-                  </c:pt>
-                  <c:pt idx="2">
-                    <c:v>15-Jun</c:v>
-                  </c:pt>
-                  <c:pt idx="3">
-                    <c:v>15-Aug</c:v>
-                  </c:pt>
-                  <c:pt idx="4">
-                    <c:v>13-Aug</c:v>
-                  </c:pt>
-                  <c:pt idx="5">
-                    <c:v>14-Aug</c:v>
-                  </c:pt>
-                  <c:pt idx="6">
-                    <c:v>15-Jun</c:v>
-                  </c:pt>
-                  <c:pt idx="7">
-                    <c:v>15-Aug</c:v>
-                  </c:pt>
-                  <c:pt idx="8">
-                    <c:v>13-Jun</c:v>
-                  </c:pt>
-                  <c:pt idx="9">
-                    <c:v>13-Jun</c:v>
-                  </c:pt>
-                  <c:pt idx="10">
-                    <c:v>13-Aug</c:v>
-                  </c:pt>
-                  <c:pt idx="11">
-                    <c:v>14-Aug</c:v>
-                  </c:pt>
-                  <c:pt idx="12">
-                    <c:v>15-Jun</c:v>
-                  </c:pt>
-                  <c:pt idx="13">
-                    <c:v>15-Jun</c:v>
-                  </c:pt>
-                  <c:pt idx="14">
-                    <c:v>13-Aug</c:v>
-                  </c:pt>
-                  <c:pt idx="15">
-                    <c:v>14-Aug</c:v>
-                  </c:pt>
-                  <c:pt idx="16">
-                    <c:v>15-Jun</c:v>
-                  </c:pt>
-                  <c:pt idx="17">
-                    <c:v>13-Aug</c:v>
-                  </c:pt>
-                  <c:pt idx="18">
-                    <c:v>14-Aug</c:v>
-                  </c:pt>
-                  <c:pt idx="19">
-                    <c:v>15-Jun</c:v>
-                  </c:pt>
-                  <c:pt idx="20">
-                    <c:v>13-Aug</c:v>
-                  </c:pt>
-                  <c:pt idx="21">
-                    <c:v>14-Aug</c:v>
-                  </c:pt>
-                  <c:pt idx="22">
-                    <c:v>15-Jun</c:v>
-                  </c:pt>
-                  <c:pt idx="23">
-                    <c:v>13-Aug</c:v>
-                  </c:pt>
-                  <c:pt idx="24">
-                    <c:v>14-Aug</c:v>
-                  </c:pt>
-                  <c:pt idx="25">
-                    <c:v>15-Jun</c:v>
-                  </c:pt>
-                  <c:pt idx="26">
-                    <c:v>13-Aug</c:v>
-                  </c:pt>
-                  <c:pt idx="27">
-                    <c:v>14-Aug</c:v>
-                  </c:pt>
-                  <c:pt idx="28">
-                    <c:v>15-Jun</c:v>
-                  </c:pt>
-                </c:lvl>
-                <c:lvl>
-                  <c:pt idx="0">
-                    <c:v>Long Tom River </c:v>
-                  </c:pt>
-                  <c:pt idx="4">
-                    <c:v>Luckiamute </c:v>
-                  </c:pt>
-                  <c:pt idx="8">
-                    <c:v>Mary's  99W </c:v>
-                  </c:pt>
-                  <c:pt idx="14">
-                    <c:v>Muddy Creek </c:v>
-                  </c:pt>
-                  <c:pt idx="17">
-                    <c:v>Willamette Hwy 20</c:v>
-                  </c:pt>
-                  <c:pt idx="20">
-                    <c:v>Willamette Marion Street</c:v>
-                  </c:pt>
-                  <c:pt idx="23">
-                    <c:v>Willamette  Hwy 34</c:v>
-                  </c:pt>
-                  <c:pt idx="26">
-                    <c:v>Willamette Wheatland Ferry</c:v>
-                  </c:pt>
-                </c:lvl>
-              </c:multiLvlStrCache>
-            </c:multiLvlStrRef>
-          </c:cat>
-          <c:val>
-            <c:numRef>
-              <c:f>Sheet3!$D$3:$D$31</c:f>
-              <c:numCache>
-                <c:formatCode>General</c:formatCode>
-                <c:ptCount val="29"/>
-                <c:pt idx="0">
-                  <c:v>20.2</c:v>
-                </c:pt>
-                <c:pt idx="1">
-                  <c:v>21.4</c:v>
-                </c:pt>
-                <c:pt idx="2">
-                  <c:v>21.3</c:v>
-                </c:pt>
-                <c:pt idx="3">
-                  <c:v>18.7</c:v>
-                </c:pt>
-                <c:pt idx="4">
-                  <c:v>21.7</c:v>
-                </c:pt>
-                <c:pt idx="5">
-                  <c:v>21.7</c:v>
-                </c:pt>
-                <c:pt idx="6">
-                  <c:v>20.9</c:v>
-                </c:pt>
-                <c:pt idx="7">
-                  <c:v>20.3</c:v>
-                </c:pt>
-                <c:pt idx="8">
-                  <c:v>18.899999999999999</c:v>
-                </c:pt>
-                <c:pt idx="9">
-                  <c:v>19.100000000000001</c:v>
-                </c:pt>
-                <c:pt idx="10">
-                  <c:v>22.4</c:v>
-                </c:pt>
-                <c:pt idx="11">
-                  <c:v>22.2</c:v>
-                </c:pt>
-                <c:pt idx="12">
-                  <c:v>21.6</c:v>
-                </c:pt>
-                <c:pt idx="13">
-                  <c:v>22.4</c:v>
-                </c:pt>
-                <c:pt idx="14">
-                  <c:v>20</c:v>
-                </c:pt>
-                <c:pt idx="15">
-                  <c:v>21</c:v>
-                </c:pt>
-                <c:pt idx="16">
-                  <c:v>18.3</c:v>
-                </c:pt>
-                <c:pt idx="17">
-                  <c:v>19.8</c:v>
-                </c:pt>
-                <c:pt idx="18">
-                  <c:v>19.600000000000001</c:v>
-                </c:pt>
-                <c:pt idx="19">
-                  <c:v>19.7</c:v>
-                </c:pt>
-                <c:pt idx="20">
-                  <c:v>20</c:v>
-                </c:pt>
-                <c:pt idx="21">
-                  <c:v>20.2</c:v>
-                </c:pt>
-                <c:pt idx="22">
-                  <c:v>19.8</c:v>
-                </c:pt>
-                <c:pt idx="23">
-                  <c:v>19.899999999999999</c:v>
-                </c:pt>
-                <c:pt idx="24">
-                  <c:v>19.8</c:v>
-                </c:pt>
-                <c:pt idx="25">
-                  <c:v>20.7</c:v>
-                </c:pt>
-                <c:pt idx="26">
-                  <c:v>20.100000000000001</c:v>
-                </c:pt>
-                <c:pt idx="27">
-                  <c:v>20.100000000000001</c:v>
-                </c:pt>
-                <c:pt idx="28">
-                  <c:v>19.899999999999999</c:v>
-                </c:pt>
-              </c:numCache>
-            </c:numRef>
-          </c:val>
-        </c:ser>
-        <c:axId val="89772800"/>
-        <c:axId val="89774336"/>
-      </c:barChart>
-      <c:catAx>
-        <c:axId val="89772800"/>
-        <c:scaling>
-          <c:orientation val="minMax"/>
-        </c:scaling>
-        <c:axPos val="b"/>
-        <c:tickLblPos val="nextTo"/>
-        <c:crossAx val="89774336"/>
-        <c:crosses val="autoZero"/>
-        <c:auto val="1"/>
-        <c:lblAlgn val="ctr"/>
-        <c:lblOffset val="100"/>
-      </c:catAx>
-      <c:valAx>
-        <c:axId val="89774336"/>
-        <c:scaling>
-          <c:orientation val="minMax"/>
-        </c:scaling>
-        <c:axPos val="l"/>
-        <c:majorGridlines/>
-        <c:numFmt formatCode="General" sourceLinked="1"/>
-        <c:tickLblPos val="nextTo"/>
-        <c:crossAx val="89772800"/>
-        <c:crosses val="autoZero"/>
-        <c:crossBetween val="between"/>
-      </c:valAx>
-    </c:plotArea>
-    <c:plotVisOnly val="1"/>
-  </c:chart>
-  <c:externalData r:id="rId1"/>
-</c:chartSpace>
-</file>
-
 <file path=word/theme/theme1.xml><?xml version="1.0" encoding="utf-8"?>
 <a:theme xmlns:a="http://schemas.openxmlformats.org/drawingml/2006/main" name="Office Theme">
   <a:themeElements>

</xml_diff>